<commit_message>
Latest notes with content added
</commit_message>
<xml_diff>
--- a/SQL-Notes.docx
+++ b/SQL-Notes.docx
@@ -22,6 +22,7 @@
           <w:bCs/>
           <w:sz w:val="27"/>
           <w:szCs w:val="27"/>
+          <w:highlight w:val="yellow"/>
           <w:u w:val="single"/>
         </w:rPr>
         <w:t>What is SQL?</w:t>
@@ -78,6 +79,44 @@
         </w:rPr>
         <w:t>SQL works with tables, where data is stored in rows and columns. Its syntax is simple and English-like, making it easy to understand and use.</w:t>
       </w:r>
+    </w:p>
+    <w:p>
+      <w:pPr>
+        <w:pStyle w:val="Heading3"/>
+      </w:pPr>
+      <w:r>
+        <w:rPr>
+          <w:highlight w:val="yellow"/>
+        </w:rPr>
+        <w:t>What is a Database?</w:t>
+      </w:r>
+    </w:p>
+    <w:p>
+      <w:pPr>
+        <w:pStyle w:val="NormalWeb"/>
+      </w:pPr>
+      <w:r>
+        <w:t xml:space="preserve">A </w:t>
+      </w:r>
+      <w:r>
+        <w:rPr>
+          <w:rStyle w:val="Strong"/>
+        </w:rPr>
+        <w:t>database</w:t>
+      </w:r>
+      <w:r>
+        <w:t xml:space="preserve"> is an organized collection of structured information or data, typically stored electronically in a computer system. It enables efficient data management, retrieval, and manipulation. Databases are designed to handle large amounts of data while ensuring data integrity and security.</w:t>
+      </w:r>
+    </w:p>
+    <w:p>
+      <w:pPr>
+        <w:spacing w:before="100" w:beforeAutospacing="1" w:after="100" w:afterAutospacing="1" w:line="240" w:lineRule="auto"/>
+        <w:rPr>
+          <w:rFonts w:ascii="Times New Roman" w:eastAsia="Times New Roman" w:hAnsi="Times New Roman" w:cs="Times New Roman"/>
+          <w:sz w:val="24"/>
+          <w:szCs w:val="24"/>
+        </w:rPr>
+      </w:pPr>
     </w:p>
     <w:p>
       <w:pPr>
@@ -99,6 +138,7 @@
           <w:bCs/>
           <w:sz w:val="27"/>
           <w:szCs w:val="27"/>
+          <w:highlight w:val="yellow"/>
           <w:u w:val="single"/>
         </w:rPr>
         <w:t>Purpose of SQL</w:t>
@@ -302,6 +342,7 @@
           <w:bCs/>
           <w:sz w:val="27"/>
           <w:szCs w:val="27"/>
+          <w:highlight w:val="yellow"/>
           <w:u w:val="single"/>
         </w:rPr>
         <w:t>Who Developed SQL and When Was It Developed?</w:t>
@@ -498,6 +539,21 @@
         </w:rPr>
         <w:t xml:space="preserve"> work on the relational model revolutionized the way databases were designed and managed, enabling the structured organization of data using tables and relationships. SEQUEL was later renamed SQL due to trademark issues.</w:t>
       </w:r>
+    </w:p>
+    <w:p>
+      <w:pPr>
+        <w:spacing w:before="100" w:beforeAutospacing="1" w:after="100" w:afterAutospacing="1" w:line="240" w:lineRule="auto"/>
+        <w:outlineLvl w:val="2"/>
+        <w:rPr>
+          <w:rFonts w:ascii="Times New Roman" w:eastAsia="Times New Roman" w:hAnsi="Times New Roman" w:cs="Times New Roman"/>
+          <w:b/>
+          <w:bCs/>
+          <w:sz w:val="27"/>
+          <w:szCs w:val="27"/>
+          <w:highlight w:val="yellow"/>
+          <w:u w:val="single"/>
+        </w:rPr>
+      </w:pPr>
     </w:p>
     <w:p>
       <w:pPr>
@@ -519,8 +575,10 @@
           <w:bCs/>
           <w:sz w:val="27"/>
           <w:szCs w:val="27"/>
+          <w:highlight w:val="yellow"/>
           <w:u w:val="single"/>
         </w:rPr>
+        <w:lastRenderedPageBreak/>
         <w:t>Timeline of SQL Development:</w:t>
       </w:r>
     </w:p>
@@ -709,7 +767,6 @@
           <w:sz w:val="24"/>
           <w:szCs w:val="24"/>
         </w:rPr>
-        <w:lastRenderedPageBreak/>
         <w:t>1987</w:t>
       </w:r>
       <w:r>
@@ -759,6 +816,7 @@
           <w:bCs/>
           <w:sz w:val="27"/>
           <w:szCs w:val="27"/>
+          <w:highlight w:val="yellow"/>
           <w:u w:val="single"/>
         </w:rPr>
         <w:t>Who Should Learn SQL?</w:t>
@@ -954,6 +1012,7 @@
           <w:rStyle w:val="Strong"/>
           <w:b/>
           <w:bCs/>
+          <w:highlight w:val="yellow"/>
           <w:u w:val="single"/>
         </w:rPr>
         <w:t>What is DBMS (Database Management System)?</w:t>
@@ -1002,6 +1061,7 @@
           <w:rStyle w:val="Strong"/>
           <w:b w:val="0"/>
           <w:bCs w:val="0"/>
+          <w:highlight w:val="yellow"/>
         </w:rPr>
         <w:t>Key Functions of a DBMS:</w:t>
       </w:r>
@@ -1090,6 +1150,7 @@
         <w:rPr>
           <w:rStyle w:val="Strong"/>
         </w:rPr>
+        <w:lastRenderedPageBreak/>
         <w:t>Concurrency Control</w:t>
       </w:r>
       <w:r>
@@ -1131,6 +1192,7 @@
           <w:rStyle w:val="Strong"/>
           <w:b/>
           <w:bCs/>
+          <w:highlight w:val="yellow"/>
           <w:u w:val="single"/>
         </w:rPr>
         <w:t>Types of DBMS</w:t>
@@ -1149,7 +1211,9 @@
         <w:pStyle w:val="Heading4"/>
       </w:pPr>
       <w:r>
-        <w:lastRenderedPageBreak/>
+        <w:rPr>
+          <w:highlight w:val="yellow"/>
+        </w:rPr>
         <w:t xml:space="preserve">1. </w:t>
       </w:r>
       <w:r>
@@ -1157,6 +1221,7 @@
           <w:rStyle w:val="Strong"/>
           <w:b w:val="0"/>
           <w:bCs w:val="0"/>
+          <w:highlight w:val="yellow"/>
         </w:rPr>
         <w:t>Hierarchical DBMS</w:t>
       </w:r>
@@ -1286,6 +1351,9 @@
         <w:pStyle w:val="Heading4"/>
       </w:pPr>
       <w:r>
+        <w:rPr>
+          <w:highlight w:val="yellow"/>
+        </w:rPr>
         <w:t xml:space="preserve">2. </w:t>
       </w:r>
       <w:r>
@@ -1293,6 +1361,7 @@
           <w:rStyle w:val="Strong"/>
           <w:b w:val="0"/>
           <w:bCs w:val="0"/>
+          <w:highlight w:val="yellow"/>
         </w:rPr>
         <w:t>Network DBMS</w:t>
       </w:r>
@@ -1422,6 +1491,10 @@
         <w:pStyle w:val="Heading4"/>
       </w:pPr>
       <w:r>
+        <w:rPr>
+          <w:highlight w:val="yellow"/>
+        </w:rPr>
+        <w:lastRenderedPageBreak/>
         <w:t xml:space="preserve">3. </w:t>
       </w:r>
       <w:r>
@@ -1429,6 +1502,7 @@
           <w:rStyle w:val="Strong"/>
           <w:b w:val="0"/>
           <w:bCs w:val="0"/>
+          <w:highlight w:val="yellow"/>
         </w:rPr>
         <w:t>Relational DBMS (RDBMS)</w:t>
       </w:r>
@@ -1509,7 +1583,6 @@
         <w:spacing w:before="100" w:beforeAutospacing="1" w:after="100" w:afterAutospacing="1" w:line="240" w:lineRule="auto"/>
       </w:pPr>
       <w:r>
-        <w:lastRenderedPageBreak/>
         <w:t>Simple and intuitive structure (tables).</w:t>
       </w:r>
     </w:p>
@@ -1592,6 +1665,9 @@
         <w:pStyle w:val="Heading4"/>
       </w:pPr>
       <w:r>
+        <w:rPr>
+          <w:highlight w:val="yellow"/>
+        </w:rPr>
         <w:t xml:space="preserve">4. </w:t>
       </w:r>
       <w:r>
@@ -1599,6 +1675,7 @@
           <w:rStyle w:val="Strong"/>
           <w:b w:val="0"/>
           <w:bCs w:val="0"/>
+          <w:highlight w:val="yellow"/>
         </w:rPr>
         <w:t>Object-Oriented DBMS (OODBMS)</w:t>
       </w:r>
@@ -1736,6 +1813,9 @@
         <w:pStyle w:val="Heading4"/>
       </w:pPr>
       <w:r>
+        <w:rPr>
+          <w:highlight w:val="yellow"/>
+        </w:rPr>
         <w:t xml:space="preserve">5. </w:t>
       </w:r>
       <w:r>
@@ -1743,6 +1823,7 @@
           <w:rStyle w:val="Strong"/>
           <w:b w:val="0"/>
           <w:bCs w:val="0"/>
+          <w:highlight w:val="yellow"/>
         </w:rPr>
         <w:t>Document-Oriented DBMS (NoSQL)</w:t>
       </w:r>
@@ -1834,6 +1915,7 @@
         <w:rPr>
           <w:rStyle w:val="Strong"/>
         </w:rPr>
+        <w:lastRenderedPageBreak/>
         <w:t>Advantages</w:t>
       </w:r>
       <w:r>
@@ -1919,7 +2001,9 @@
         <w:pStyle w:val="Heading4"/>
       </w:pPr>
       <w:r>
-        <w:lastRenderedPageBreak/>
+        <w:rPr>
+          <w:highlight w:val="yellow"/>
+        </w:rPr>
         <w:t xml:space="preserve">6. </w:t>
       </w:r>
       <w:r>
@@ -1927,6 +2011,7 @@
           <w:rStyle w:val="Strong"/>
           <w:b w:val="0"/>
           <w:bCs w:val="0"/>
+          <w:highlight w:val="yellow"/>
         </w:rPr>
         <w:t>Key-Value Stores (NoSQL)</w:t>
       </w:r>
@@ -2089,6 +2174,9 @@
         <w:pStyle w:val="Heading4"/>
       </w:pPr>
       <w:r>
+        <w:rPr>
+          <w:highlight w:val="yellow"/>
+        </w:rPr>
         <w:t xml:space="preserve">7. </w:t>
       </w:r>
       <w:r>
@@ -2096,6 +2184,7 @@
           <w:rStyle w:val="Strong"/>
           <w:b w:val="0"/>
           <w:bCs w:val="0"/>
+          <w:highlight w:val="yellow"/>
         </w:rPr>
         <w:t>Column-Oriented DBMS (NoSQL)</w:t>
       </w:r>
@@ -2224,6 +2313,10 @@
         <w:pStyle w:val="Heading4"/>
       </w:pPr>
       <w:r>
+        <w:rPr>
+          <w:highlight w:val="yellow"/>
+        </w:rPr>
+        <w:lastRenderedPageBreak/>
         <w:t xml:space="preserve">8. </w:t>
       </w:r>
       <w:r>
@@ -2231,6 +2324,7 @@
           <w:rStyle w:val="Strong"/>
           <w:b w:val="0"/>
           <w:bCs w:val="0"/>
+          <w:highlight w:val="yellow"/>
         </w:rPr>
         <w:t>Graph DBMS</w:t>
       </w:r>
@@ -2301,6 +2395,8 @@
         </w:numPr>
         <w:spacing w:before="100" w:beforeAutospacing="1" w:after="100" w:afterAutospacing="1" w:line="240" w:lineRule="auto"/>
       </w:pPr>
+      <w:bookmarkStart w:id="0" w:name="_GoBack"/>
+      <w:bookmarkEnd w:id="0"/>
       <w:r>
         <w:t>Excellent for handling complex relationships.</w:t>
       </w:r>
@@ -2314,7 +2410,6 @@
         <w:spacing w:before="100" w:beforeAutospacing="1" w:after="100" w:afterAutospacing="1" w:line="240" w:lineRule="auto"/>
       </w:pPr>
       <w:r>
-        <w:lastRenderedPageBreak/>
         <w:t>Allows for fast querying of paths and connections in large datasets.</w:t>
       </w:r>
     </w:p>
@@ -2376,6 +2471,7 @@
           <w:bCs/>
           <w:sz w:val="27"/>
           <w:szCs w:val="27"/>
+          <w:highlight w:val="yellow"/>
           <w:u w:val="single"/>
         </w:rPr>
         <w:t>What Are the Subsets of SQL?</w:t>
@@ -2586,6 +2682,380 @@
           <w:bCs/>
           <w:sz w:val="27"/>
           <w:szCs w:val="27"/>
+          <w:highlight w:val="yellow"/>
+        </w:rPr>
+        <w:t>Database Tables</w:t>
+      </w:r>
+    </w:p>
+    <w:p>
+      <w:pPr>
+        <w:spacing w:before="100" w:beforeAutospacing="1" w:after="100" w:afterAutospacing="1" w:line="240" w:lineRule="auto"/>
+        <w:rPr>
+          <w:rFonts w:ascii="Times New Roman" w:eastAsia="Times New Roman" w:hAnsi="Times New Roman" w:cs="Times New Roman"/>
+          <w:sz w:val="24"/>
+          <w:szCs w:val="24"/>
+        </w:rPr>
+      </w:pPr>
+      <w:r>
+        <w:rPr>
+          <w:rFonts w:ascii="Times New Roman" w:eastAsia="Times New Roman" w:hAnsi="Times New Roman" w:cs="Times New Roman"/>
+          <w:sz w:val="24"/>
+          <w:szCs w:val="24"/>
+        </w:rPr>
+        <w:t xml:space="preserve">A </w:t>
+      </w:r>
+      <w:r>
+        <w:rPr>
+          <w:rFonts w:ascii="Times New Roman" w:eastAsia="Times New Roman" w:hAnsi="Times New Roman" w:cs="Times New Roman"/>
+          <w:b/>
+          <w:bCs/>
+          <w:sz w:val="24"/>
+          <w:szCs w:val="24"/>
+        </w:rPr>
+        <w:t>table</w:t>
+      </w:r>
+      <w:r>
+        <w:rPr>
+          <w:rFonts w:ascii="Times New Roman" w:eastAsia="Times New Roman" w:hAnsi="Times New Roman" w:cs="Times New Roman"/>
+          <w:sz w:val="24"/>
+          <w:szCs w:val="24"/>
+        </w:rPr>
+        <w:t xml:space="preserve"> is a collection of related data entries in a database. It consists of:</w:t>
+      </w:r>
+    </w:p>
+    <w:p>
+      <w:pPr>
+        <w:numPr>
+          <w:ilvl w:val="0"/>
+          <w:numId w:val="35"/>
+        </w:numPr>
+        <w:spacing w:before="100" w:beforeAutospacing="1" w:after="100" w:afterAutospacing="1" w:line="240" w:lineRule="auto"/>
+        <w:rPr>
+          <w:rFonts w:ascii="Times New Roman" w:eastAsia="Times New Roman" w:hAnsi="Times New Roman" w:cs="Times New Roman"/>
+          <w:sz w:val="24"/>
+          <w:szCs w:val="24"/>
+        </w:rPr>
+      </w:pPr>
+      <w:r>
+        <w:rPr>
+          <w:rFonts w:ascii="Times New Roman" w:eastAsia="Times New Roman" w:hAnsi="Times New Roman" w:cs="Times New Roman"/>
+          <w:b/>
+          <w:bCs/>
+          <w:sz w:val="24"/>
+          <w:szCs w:val="24"/>
+        </w:rPr>
+        <w:t>Rows (Records</w:t>
+      </w:r>
+      <w:r>
+        <w:rPr>
+          <w:rFonts w:ascii="Times New Roman" w:eastAsia="Times New Roman" w:hAnsi="Times New Roman" w:cs="Times New Roman"/>
+          <w:b/>
+          <w:bCs/>
+          <w:sz w:val="24"/>
+          <w:szCs w:val="24"/>
+        </w:rPr>
+        <w:t>, Tuple</w:t>
+      </w:r>
+      <w:r>
+        <w:rPr>
+          <w:rFonts w:ascii="Times New Roman" w:eastAsia="Times New Roman" w:hAnsi="Times New Roman" w:cs="Times New Roman"/>
+          <w:b/>
+          <w:bCs/>
+          <w:sz w:val="24"/>
+          <w:szCs w:val="24"/>
+        </w:rPr>
+        <w:t>)</w:t>
+      </w:r>
+      <w:r>
+        <w:rPr>
+          <w:rFonts w:ascii="Times New Roman" w:eastAsia="Times New Roman" w:hAnsi="Times New Roman" w:cs="Times New Roman"/>
+          <w:sz w:val="24"/>
+          <w:szCs w:val="24"/>
+        </w:rPr>
+        <w:t>: Each row represents a single data entry or instance of the data structure.</w:t>
+      </w:r>
+    </w:p>
+    <w:p>
+      <w:pPr>
+        <w:numPr>
+          <w:ilvl w:val="0"/>
+          <w:numId w:val="35"/>
+        </w:numPr>
+        <w:spacing w:before="100" w:beforeAutospacing="1" w:after="100" w:afterAutospacing="1" w:line="240" w:lineRule="auto"/>
+        <w:rPr>
+          <w:rFonts w:ascii="Times New Roman" w:eastAsia="Times New Roman" w:hAnsi="Times New Roman" w:cs="Times New Roman"/>
+          <w:sz w:val="24"/>
+          <w:szCs w:val="24"/>
+        </w:rPr>
+      </w:pPr>
+      <w:r>
+        <w:rPr>
+          <w:rFonts w:ascii="Times New Roman" w:eastAsia="Times New Roman" w:hAnsi="Times New Roman" w:cs="Times New Roman"/>
+          <w:b/>
+          <w:bCs/>
+          <w:sz w:val="24"/>
+          <w:szCs w:val="24"/>
+        </w:rPr>
+        <w:t>Columns (Fields</w:t>
+      </w:r>
+      <w:r>
+        <w:rPr>
+          <w:rFonts w:ascii="Times New Roman" w:eastAsia="Times New Roman" w:hAnsi="Times New Roman" w:cs="Times New Roman"/>
+          <w:b/>
+          <w:bCs/>
+          <w:sz w:val="24"/>
+          <w:szCs w:val="24"/>
+        </w:rPr>
+        <w:t>, Attributes</w:t>
+      </w:r>
+      <w:r>
+        <w:rPr>
+          <w:rFonts w:ascii="Times New Roman" w:eastAsia="Times New Roman" w:hAnsi="Times New Roman" w:cs="Times New Roman"/>
+          <w:b/>
+          <w:bCs/>
+          <w:sz w:val="24"/>
+          <w:szCs w:val="24"/>
+        </w:rPr>
+        <w:t>)</w:t>
+      </w:r>
+      <w:r>
+        <w:rPr>
+          <w:rFonts w:ascii="Times New Roman" w:eastAsia="Times New Roman" w:hAnsi="Times New Roman" w:cs="Times New Roman"/>
+          <w:sz w:val="24"/>
+          <w:szCs w:val="24"/>
+        </w:rPr>
+        <w:t>: Each column represents a specific attribute of the data (e.g., name, age, salary).</w:t>
+      </w:r>
+    </w:p>
+    <w:p>
+      <w:pPr>
+        <w:spacing w:before="100" w:beforeAutospacing="1" w:after="100" w:afterAutospacing="1" w:line="240" w:lineRule="auto"/>
+        <w:rPr>
+          <w:rFonts w:ascii="Times New Roman" w:eastAsia="Times New Roman" w:hAnsi="Times New Roman" w:cs="Times New Roman"/>
+          <w:sz w:val="24"/>
+          <w:szCs w:val="24"/>
+        </w:rPr>
+      </w:pPr>
+      <w:r>
+        <w:rPr>
+          <w:noProof/>
+        </w:rPr>
+        <w:lastRenderedPageBreak/>
+        <w:drawing>
+          <wp:inline distT="0" distB="0" distL="0" distR="0" wp14:anchorId="26F61E29" wp14:editId="2318E510">
+            <wp:extent cx="5943600" cy="2207895"/>
+            <wp:effectExtent l="0" t="0" r="0" b="1905"/>
+            <wp:docPr id="10" name="Picture 10"/>
+            <wp:cNvGraphicFramePr>
+              <a:graphicFrameLocks xmlns:a="http://schemas.openxmlformats.org/drawingml/2006/main" noChangeAspect="1"/>
+            </wp:cNvGraphicFramePr>
+            <a:graphic xmlns:a="http://schemas.openxmlformats.org/drawingml/2006/main">
+              <a:graphicData uri="http://schemas.openxmlformats.org/drawingml/2006/picture">
+                <pic:pic xmlns:pic="http://schemas.openxmlformats.org/drawingml/2006/picture">
+                  <pic:nvPicPr>
+                    <pic:cNvPr id="1" name=""/>
+                    <pic:cNvPicPr/>
+                  </pic:nvPicPr>
+                  <pic:blipFill>
+                    <a:blip r:embed="rId5"/>
+                    <a:stretch>
+                      <a:fillRect/>
+                    </a:stretch>
+                  </pic:blipFill>
+                  <pic:spPr>
+                    <a:xfrm>
+                      <a:off x="0" y="0"/>
+                      <a:ext cx="5943600" cy="2207895"/>
+                    </a:xfrm>
+                    <a:prstGeom prst="rect">
+                      <a:avLst/>
+                    </a:prstGeom>
+                  </pic:spPr>
+                </pic:pic>
+              </a:graphicData>
+            </a:graphic>
+          </wp:inline>
+        </w:drawing>
+      </w:r>
+    </w:p>
+    <w:p>
+      <w:pPr>
+        <w:spacing w:before="100" w:beforeAutospacing="1" w:after="100" w:afterAutospacing="1" w:line="240" w:lineRule="auto"/>
+        <w:outlineLvl w:val="2"/>
+        <w:rPr>
+          <w:rFonts w:ascii="Times New Roman" w:eastAsia="Times New Roman" w:hAnsi="Times New Roman" w:cs="Times New Roman"/>
+          <w:b/>
+          <w:bCs/>
+          <w:sz w:val="27"/>
+          <w:szCs w:val="27"/>
+        </w:rPr>
+      </w:pPr>
+      <w:r>
+        <w:rPr>
+          <w:rFonts w:ascii="Times New Roman" w:eastAsia="Times New Roman" w:hAnsi="Times New Roman" w:cs="Times New Roman"/>
+          <w:b/>
+          <w:bCs/>
+          <w:sz w:val="27"/>
+          <w:szCs w:val="27"/>
+          <w:highlight w:val="yellow"/>
+        </w:rPr>
+        <w:t>Table Records</w:t>
+      </w:r>
+    </w:p>
+    <w:p>
+      <w:pPr>
+        <w:spacing w:before="100" w:beforeAutospacing="1" w:after="100" w:afterAutospacing="1" w:line="240" w:lineRule="auto"/>
+        <w:rPr>
+          <w:rFonts w:ascii="Times New Roman" w:eastAsia="Times New Roman" w:hAnsi="Times New Roman" w:cs="Times New Roman"/>
+          <w:sz w:val="24"/>
+          <w:szCs w:val="24"/>
+        </w:rPr>
+      </w:pPr>
+      <w:r>
+        <w:rPr>
+          <w:rFonts w:ascii="Times New Roman" w:eastAsia="Times New Roman" w:hAnsi="Times New Roman" w:cs="Times New Roman"/>
+          <w:sz w:val="24"/>
+          <w:szCs w:val="24"/>
+        </w:rPr>
+        <w:t xml:space="preserve">A </w:t>
+      </w:r>
+      <w:r>
+        <w:rPr>
+          <w:rFonts w:ascii="Times New Roman" w:eastAsia="Times New Roman" w:hAnsi="Times New Roman" w:cs="Times New Roman"/>
+          <w:b/>
+          <w:bCs/>
+          <w:sz w:val="24"/>
+          <w:szCs w:val="24"/>
+        </w:rPr>
+        <w:t>record</w:t>
+      </w:r>
+      <w:r>
+        <w:rPr>
+          <w:rFonts w:ascii="Times New Roman" w:eastAsia="Times New Roman" w:hAnsi="Times New Roman" w:cs="Times New Roman"/>
+          <w:sz w:val="24"/>
+          <w:szCs w:val="24"/>
+        </w:rPr>
+        <w:t xml:space="preserve"> (or row) in a table is a single, structured data entry that consists of values for each of the table’s columns. Each record is unique and identifiable, often through a primary key, which is a unique identifier for each record.</w:t>
+      </w:r>
+    </w:p>
+    <w:p>
+      <w:pPr>
+        <w:spacing w:before="100" w:beforeAutospacing="1" w:after="100" w:afterAutospacing="1" w:line="240" w:lineRule="auto"/>
+        <w:rPr>
+          <w:rFonts w:ascii="Times New Roman" w:eastAsia="Times New Roman" w:hAnsi="Times New Roman" w:cs="Times New Roman"/>
+          <w:sz w:val="24"/>
+          <w:szCs w:val="24"/>
+        </w:rPr>
+      </w:pPr>
+      <w:r>
+        <w:rPr>
+          <w:rFonts w:ascii="Times New Roman" w:eastAsia="Times New Roman" w:hAnsi="Times New Roman" w:cs="Times New Roman"/>
+          <w:b/>
+          <w:bCs/>
+          <w:sz w:val="24"/>
+          <w:szCs w:val="24"/>
+        </w:rPr>
+        <w:t>Example of Records</w:t>
+      </w:r>
+      <w:r>
+        <w:rPr>
+          <w:rFonts w:ascii="Times New Roman" w:eastAsia="Times New Roman" w:hAnsi="Times New Roman" w:cs="Times New Roman"/>
+          <w:sz w:val="24"/>
+          <w:szCs w:val="24"/>
+        </w:rPr>
+        <w:t>:</w:t>
+      </w:r>
+    </w:p>
+    <w:p>
+      <w:pPr>
+        <w:numPr>
+          <w:ilvl w:val="0"/>
+          <w:numId w:val="36"/>
+        </w:numPr>
+        <w:spacing w:before="100" w:beforeAutospacing="1" w:after="100" w:afterAutospacing="1" w:line="240" w:lineRule="auto"/>
+        <w:rPr>
+          <w:rFonts w:ascii="Times New Roman" w:eastAsia="Times New Roman" w:hAnsi="Times New Roman" w:cs="Times New Roman"/>
+          <w:sz w:val="24"/>
+          <w:szCs w:val="24"/>
+        </w:rPr>
+      </w:pPr>
+      <w:r>
+        <w:rPr>
+          <w:rFonts w:ascii="Times New Roman" w:eastAsia="Times New Roman" w:hAnsi="Times New Roman" w:cs="Times New Roman"/>
+          <w:sz w:val="24"/>
+          <w:szCs w:val="24"/>
+        </w:rPr>
+        <w:t xml:space="preserve">The first record: </w:t>
+      </w:r>
+      <w:r>
+        <w:rPr>
+          <w:rFonts w:ascii="Courier New" w:eastAsia="Times New Roman" w:hAnsi="Courier New" w:cs="Courier New"/>
+          <w:sz w:val="20"/>
+          <w:szCs w:val="20"/>
+        </w:rPr>
+        <w:t>1, John Doe, 30, 50000.00</w:t>
+      </w:r>
+    </w:p>
+    <w:p>
+      <w:pPr>
+        <w:numPr>
+          <w:ilvl w:val="0"/>
+          <w:numId w:val="36"/>
+        </w:numPr>
+        <w:spacing w:before="100" w:beforeAutospacing="1" w:after="100" w:afterAutospacing="1" w:line="240" w:lineRule="auto"/>
+        <w:rPr>
+          <w:rFonts w:ascii="Times New Roman" w:eastAsia="Times New Roman" w:hAnsi="Times New Roman" w:cs="Times New Roman"/>
+          <w:sz w:val="24"/>
+          <w:szCs w:val="24"/>
+        </w:rPr>
+      </w:pPr>
+      <w:r>
+        <w:rPr>
+          <w:rFonts w:ascii="Times New Roman" w:eastAsia="Times New Roman" w:hAnsi="Times New Roman" w:cs="Times New Roman"/>
+          <w:sz w:val="24"/>
+          <w:szCs w:val="24"/>
+        </w:rPr>
+        <w:t xml:space="preserve">The second record: </w:t>
+      </w:r>
+      <w:r>
+        <w:rPr>
+          <w:rFonts w:ascii="Courier New" w:eastAsia="Times New Roman" w:hAnsi="Courier New" w:cs="Courier New"/>
+          <w:sz w:val="20"/>
+          <w:szCs w:val="20"/>
+        </w:rPr>
+        <w:t>2, Jane Smith, 28, 60000.00</w:t>
+      </w:r>
+    </w:p>
+    <w:p>
+      <w:pPr>
+        <w:spacing w:before="100" w:beforeAutospacing="1" w:after="100" w:afterAutospacing="1" w:line="240" w:lineRule="auto"/>
+        <w:rPr>
+          <w:rFonts w:ascii="Times New Roman" w:eastAsia="Times New Roman" w:hAnsi="Times New Roman" w:cs="Times New Roman"/>
+          <w:sz w:val="24"/>
+          <w:szCs w:val="24"/>
+        </w:rPr>
+      </w:pPr>
+    </w:p>
+    <w:p>
+      <w:pPr>
+        <w:spacing w:before="100" w:beforeAutospacing="1" w:after="100" w:afterAutospacing="1" w:line="240" w:lineRule="auto"/>
+        <w:outlineLvl w:val="2"/>
+        <w:rPr>
+          <w:rFonts w:ascii="Times New Roman" w:eastAsia="Times New Roman" w:hAnsi="Times New Roman" w:cs="Times New Roman"/>
+          <w:b/>
+          <w:bCs/>
+          <w:sz w:val="27"/>
+          <w:szCs w:val="27"/>
+        </w:rPr>
+      </w:pPr>
+      <w:r>
+        <w:rPr>
+          <w:rFonts w:ascii="Times New Roman" w:eastAsia="Times New Roman" w:hAnsi="Times New Roman" w:cs="Times New Roman"/>
+          <w:b/>
+          <w:bCs/>
+          <w:sz w:val="27"/>
+          <w:szCs w:val="27"/>
+          <w:highlight w:val="yellow"/>
         </w:rPr>
         <w:t>Data Definition Language (DDL)</w:t>
       </w:r>
@@ -3020,6 +3490,7 @@
           <w:sz w:val="24"/>
           <w:szCs w:val="24"/>
         </w:rPr>
+        <w:lastRenderedPageBreak/>
         <w:t>TRUNCATE</w:t>
       </w:r>
       <w:r>
@@ -3149,8 +3620,8 @@
           <w:bCs/>
           <w:sz w:val="27"/>
           <w:szCs w:val="27"/>
-        </w:rPr>
-        <w:lastRenderedPageBreak/>
+          <w:highlight w:val="yellow"/>
+        </w:rPr>
         <w:t>Data Query Language(DQL)</w:t>
       </w:r>
     </w:p>
@@ -3263,6 +3734,7 @@
           <w:bCs/>
           <w:sz w:val="27"/>
           <w:szCs w:val="27"/>
+          <w:highlight w:val="yellow"/>
         </w:rPr>
         <w:t>Data Manipulation Language (DML)</w:t>
       </w:r>
@@ -3511,6 +3983,7 @@
           <w:bCs/>
           <w:sz w:val="27"/>
           <w:szCs w:val="27"/>
+          <w:highlight w:val="yellow"/>
         </w:rPr>
         <w:t>Data Control Language (DCL)</w:t>
       </w:r>
@@ -3680,6 +4153,7 @@
           <w:rStyle w:val="Strong"/>
           <w:b/>
           <w:bCs/>
+          <w:highlight w:val="yellow"/>
         </w:rPr>
         <w:t>TCL (Transaction Control Language) in SQL</w:t>
       </w:r>
@@ -3692,6 +4166,7 @@
         <w:rPr>
           <w:rStyle w:val="Strong"/>
         </w:rPr>
+        <w:lastRenderedPageBreak/>
         <w:t>TCL</w:t>
       </w:r>
       <w:r>
@@ -3742,11 +4217,14 @@
           <w:rStyle w:val="Strong"/>
           <w:b/>
           <w:bCs/>
-        </w:rPr>
-        <w:lastRenderedPageBreak/>
+          <w:highlight w:val="yellow"/>
+        </w:rPr>
         <w:t>Key TCL Commands</w:t>
       </w:r>
       <w:r>
+        <w:rPr>
+          <w:highlight w:val="yellow"/>
+        </w:rPr>
         <w:t>:</w:t>
       </w:r>
     </w:p>
@@ -3814,6 +4292,7 @@
           <w:rStyle w:val="Strong"/>
           <w:b/>
           <w:bCs/>
+          <w:highlight w:val="yellow"/>
         </w:rPr>
         <w:t>1. COMMIT</w:t>
       </w:r>
@@ -4101,6 +4580,7 @@
           <w:rStyle w:val="Strong"/>
           <w:b/>
           <w:bCs/>
+          <w:highlight w:val="yellow"/>
         </w:rPr>
         <w:t>2. ROLLBACK</w:t>
       </w:r>
@@ -4334,6 +4814,7 @@
         <w:pStyle w:val="NormalWeb"/>
       </w:pPr>
       <w:r>
+        <w:lastRenderedPageBreak/>
         <w:t xml:space="preserve">In this example, the </w:t>
       </w:r>
       <w:r>
@@ -4372,6 +4853,7 @@
           <w:rStyle w:val="Strong"/>
           <w:b/>
           <w:bCs/>
+          <w:highlight w:val="yellow"/>
         </w:rPr>
         <w:t>3. SAVEPOINT</w:t>
       </w:r>
@@ -4381,7 +4863,6 @@
         <w:pStyle w:val="NormalWeb"/>
       </w:pPr>
       <w:r>
-        <w:lastRenderedPageBreak/>
         <w:t xml:space="preserve">The </w:t>
       </w:r>
       <w:r>
@@ -4921,6 +5402,7 @@
           <w:bCs/>
           <w:sz w:val="27"/>
           <w:szCs w:val="27"/>
+          <w:highlight w:val="yellow"/>
         </w:rPr>
         <w:t>SQL vs. NoSQL</w:t>
       </w:r>
@@ -5408,6 +5890,7 @@
                 <w:sz w:val="24"/>
                 <w:szCs w:val="24"/>
               </w:rPr>
+              <w:lastRenderedPageBreak/>
               <w:t>Scaling</w:t>
             </w:r>
           </w:p>
@@ -5591,7 +6074,6 @@
           <w:sz w:val="24"/>
           <w:szCs w:val="24"/>
         </w:rPr>
-        <w:lastRenderedPageBreak/>
         <w:t>NoSQL</w:t>
       </w:r>
       <w:r>
@@ -5713,7 +6195,7 @@
           <w:szCs w:val="24"/>
         </w:rPr>
       </w:pPr>
-      <w:hyperlink r:id="rId5" w:history="1">
+      <w:hyperlink r:id="rId6" w:history="1">
         <w:r>
           <w:rPr>
             <w:rStyle w:val="Hyperlink"/>
@@ -5773,6 +6255,7 @@
       <w:r>
         <w:rPr>
           <w:rFonts w:ascii="Times New Roman" w:eastAsia="Times New Roman" w:hAnsi="Times New Roman" w:cs="Times New Roman"/>
+          <w:noProof/>
           <w:sz w:val="24"/>
           <w:szCs w:val="24"/>
         </w:rPr>
@@ -5781,94 +6264,6 @@
             <wp:extent cx="5943600" cy="2618105"/>
             <wp:effectExtent l="0" t="0" r="0" b="0"/>
             <wp:docPr id="1" name="Picture 1"/>
-            <wp:cNvGraphicFramePr>
-              <a:graphicFrameLocks xmlns:a="http://schemas.openxmlformats.org/drawingml/2006/main" noChangeAspect="1"/>
-            </wp:cNvGraphicFramePr>
-            <a:graphic xmlns:a="http://schemas.openxmlformats.org/drawingml/2006/main">
-              <a:graphicData uri="http://schemas.openxmlformats.org/drawingml/2006/picture">
-                <pic:pic xmlns:pic="http://schemas.openxmlformats.org/drawingml/2006/picture">
-                  <pic:nvPicPr>
-                    <pic:cNvPr id="1" name=""/>
-                    <pic:cNvPicPr/>
-                  </pic:nvPicPr>
-                  <pic:blipFill>
-                    <a:blip r:embed="rId6"/>
-                    <a:stretch>
-                      <a:fillRect/>
-                    </a:stretch>
-                  </pic:blipFill>
-                  <pic:spPr>
-                    <a:xfrm>
-                      <a:off x="0" y="0"/>
-                      <a:ext cx="5943600" cy="2618105"/>
-                    </a:xfrm>
-                    <a:prstGeom prst="rect">
-                      <a:avLst/>
-                    </a:prstGeom>
-                  </pic:spPr>
-                </pic:pic>
-              </a:graphicData>
-            </a:graphic>
-          </wp:inline>
-        </w:drawing>
-      </w:r>
-    </w:p>
-    <w:p>
-      <w:pPr>
-        <w:spacing w:before="100" w:beforeAutospacing="1" w:after="100" w:afterAutospacing="1" w:line="240" w:lineRule="auto"/>
-        <w:rPr>
-          <w:rFonts w:ascii="Times New Roman" w:eastAsia="Times New Roman" w:hAnsi="Times New Roman" w:cs="Times New Roman"/>
-          <w:sz w:val="24"/>
-          <w:szCs w:val="24"/>
-        </w:rPr>
-      </w:pPr>
-      <w:r>
-        <w:rPr>
-          <w:rFonts w:ascii="Times New Roman" w:eastAsia="Times New Roman" w:hAnsi="Times New Roman" w:cs="Times New Roman"/>
-          <w:sz w:val="24"/>
-          <w:szCs w:val="24"/>
-          <w:highlight w:val="yellow"/>
-        </w:rPr>
-        <w:t>Step 3:</w:t>
-      </w:r>
-      <w:r>
-        <w:rPr>
-          <w:rFonts w:ascii="Times New Roman" w:eastAsia="Times New Roman" w:hAnsi="Times New Roman" w:cs="Times New Roman"/>
-          <w:sz w:val="24"/>
-          <w:szCs w:val="24"/>
-        </w:rPr>
-        <w:t xml:space="preserve"> </w:t>
-      </w:r>
-      <w:r>
-        <w:rPr>
-          <w:rFonts w:ascii="Times New Roman" w:eastAsia="Times New Roman" w:hAnsi="Times New Roman" w:cs="Times New Roman"/>
-          <w:sz w:val="24"/>
-          <w:szCs w:val="24"/>
-          <w:highlight w:val="yellow"/>
-        </w:rPr>
-        <w:t>Once Express is downloaded &amp; while installing select Basic below is snippet</w:t>
-      </w:r>
-    </w:p>
-    <w:p>
-      <w:pPr>
-        <w:spacing w:before="100" w:beforeAutospacing="1" w:after="100" w:afterAutospacing="1" w:line="240" w:lineRule="auto"/>
-        <w:rPr>
-          <w:rFonts w:ascii="Times New Roman" w:eastAsia="Times New Roman" w:hAnsi="Times New Roman" w:cs="Times New Roman"/>
-          <w:sz w:val="24"/>
-          <w:szCs w:val="24"/>
-        </w:rPr>
-      </w:pPr>
-      <w:r>
-        <w:rPr>
-          <w:rFonts w:ascii="Times New Roman" w:eastAsia="Times New Roman" w:hAnsi="Times New Roman" w:cs="Times New Roman"/>
-          <w:sz w:val="24"/>
-          <w:szCs w:val="24"/>
-        </w:rPr>
-        <w:drawing>
-          <wp:inline distT="0" distB="0" distL="0" distR="0" wp14:anchorId="7EC4226E" wp14:editId="41593642">
-            <wp:extent cx="5943600" cy="2266950"/>
-            <wp:effectExtent l="0" t="0" r="0" b="0"/>
-            <wp:docPr id="2" name="Picture 2"/>
             <wp:cNvGraphicFramePr>
               <a:graphicFrameLocks xmlns:a="http://schemas.openxmlformats.org/drawingml/2006/main" noChangeAspect="1"/>
             </wp:cNvGraphicFramePr>
@@ -5888,7 +6283,7 @@
                   <pic:spPr>
                     <a:xfrm>
                       <a:off x="0" y="0"/>
-                      <a:ext cx="5943600" cy="2266950"/>
+                      <a:ext cx="5943600" cy="2618105"/>
                     </a:xfrm>
                     <a:prstGeom prst="rect">
                       <a:avLst/>
@@ -5917,47 +6312,48 @@
           <w:szCs w:val="24"/>
           <w:highlight w:val="yellow"/>
         </w:rPr>
+        <w:t>Step 3:</w:t>
+      </w:r>
+      <w:r>
+        <w:rPr>
+          <w:rFonts w:ascii="Times New Roman" w:eastAsia="Times New Roman" w:hAnsi="Times New Roman" w:cs="Times New Roman"/>
+          <w:sz w:val="24"/>
+          <w:szCs w:val="24"/>
+        </w:rPr>
+        <w:t xml:space="preserve"> </w:t>
+      </w:r>
+      <w:r>
+        <w:rPr>
+          <w:rFonts w:ascii="Times New Roman" w:eastAsia="Times New Roman" w:hAnsi="Times New Roman" w:cs="Times New Roman"/>
+          <w:sz w:val="24"/>
+          <w:szCs w:val="24"/>
+          <w:highlight w:val="yellow"/>
+        </w:rPr>
+        <w:t>Once Express is downloaded &amp; while installing select Basic below is snippet</w:t>
+      </w:r>
+    </w:p>
+    <w:p>
+      <w:pPr>
+        <w:spacing w:before="100" w:beforeAutospacing="1" w:after="100" w:afterAutospacing="1" w:line="240" w:lineRule="auto"/>
+        <w:rPr>
+          <w:rFonts w:ascii="Times New Roman" w:eastAsia="Times New Roman" w:hAnsi="Times New Roman" w:cs="Times New Roman"/>
+          <w:sz w:val="24"/>
+          <w:szCs w:val="24"/>
+        </w:rPr>
+      </w:pPr>
+      <w:r>
+        <w:rPr>
+          <w:rFonts w:ascii="Times New Roman" w:eastAsia="Times New Roman" w:hAnsi="Times New Roman" w:cs="Times New Roman"/>
+          <w:noProof/>
+          <w:sz w:val="24"/>
+          <w:szCs w:val="24"/>
+        </w:rPr>
         <w:lastRenderedPageBreak/>
-        <w:t>Step 4:</w:t>
-      </w:r>
-      <w:r>
-        <w:rPr>
-          <w:rFonts w:ascii="Times New Roman" w:eastAsia="Times New Roman" w:hAnsi="Times New Roman" w:cs="Times New Roman"/>
-          <w:sz w:val="24"/>
-          <w:szCs w:val="24"/>
-        </w:rPr>
-        <w:t xml:space="preserve"> </w:t>
-      </w:r>
-      <w:r>
-        <w:rPr>
-          <w:rFonts w:ascii="Times New Roman" w:eastAsia="Times New Roman" w:hAnsi="Times New Roman" w:cs="Times New Roman"/>
-          <w:sz w:val="24"/>
-          <w:szCs w:val="24"/>
-          <w:highlight w:val="yellow"/>
-        </w:rPr>
-        <w:t>Click in accept snippet given below:</w:t>
-      </w:r>
-    </w:p>
-    <w:p>
-      <w:pPr>
-        <w:spacing w:before="100" w:beforeAutospacing="1" w:after="100" w:afterAutospacing="1" w:line="240" w:lineRule="auto"/>
-        <w:rPr>
-          <w:rFonts w:ascii="Times New Roman" w:eastAsia="Times New Roman" w:hAnsi="Times New Roman" w:cs="Times New Roman"/>
-          <w:sz w:val="24"/>
-          <w:szCs w:val="24"/>
-        </w:rPr>
-      </w:pPr>
-      <w:r>
-        <w:rPr>
-          <w:rFonts w:ascii="Times New Roman" w:eastAsia="Times New Roman" w:hAnsi="Times New Roman" w:cs="Times New Roman"/>
-          <w:sz w:val="24"/>
-          <w:szCs w:val="24"/>
-        </w:rPr>
         <w:drawing>
-          <wp:inline distT="0" distB="0" distL="0" distR="0" wp14:anchorId="09D0F0C0" wp14:editId="5FD5AFA1">
-            <wp:extent cx="5943600" cy="4659630"/>
-            <wp:effectExtent l="0" t="0" r="0" b="7620"/>
-            <wp:docPr id="3" name="Picture 3"/>
+          <wp:inline distT="0" distB="0" distL="0" distR="0" wp14:anchorId="7EC4226E" wp14:editId="41593642">
+            <wp:extent cx="5943600" cy="2266950"/>
+            <wp:effectExtent l="0" t="0" r="0" b="0"/>
+            <wp:docPr id="2" name="Picture 2"/>
             <wp:cNvGraphicFramePr>
               <a:graphicFrameLocks xmlns:a="http://schemas.openxmlformats.org/drawingml/2006/main" noChangeAspect="1"/>
             </wp:cNvGraphicFramePr>
@@ -5977,7 +6373,7 @@
                   <pic:spPr>
                     <a:xfrm>
                       <a:off x="0" y="0"/>
-                      <a:ext cx="5943600" cy="4659630"/>
+                      <a:ext cx="5943600" cy="2266950"/>
                     </a:xfrm>
                     <a:prstGeom prst="rect">
                       <a:avLst/>
@@ -5997,155 +6393,56 @@
           <w:rFonts w:ascii="Times New Roman" w:eastAsia="Times New Roman" w:hAnsi="Times New Roman" w:cs="Times New Roman"/>
           <w:sz w:val="24"/>
           <w:szCs w:val="24"/>
+        </w:rPr>
+      </w:pPr>
+      <w:r>
+        <w:rPr>
+          <w:rFonts w:ascii="Times New Roman" w:eastAsia="Times New Roman" w:hAnsi="Times New Roman" w:cs="Times New Roman"/>
+          <w:sz w:val="24"/>
+          <w:szCs w:val="24"/>
           <w:highlight w:val="yellow"/>
         </w:rPr>
-      </w:pPr>
-    </w:p>
-    <w:p>
-      <w:pPr>
-        <w:spacing w:before="100" w:beforeAutospacing="1" w:after="100" w:afterAutospacing="1" w:line="240" w:lineRule="auto"/>
+        <w:t>Step 4:</w:t>
+      </w:r>
+      <w:r>
+        <w:rPr>
+          <w:rFonts w:ascii="Times New Roman" w:eastAsia="Times New Roman" w:hAnsi="Times New Roman" w:cs="Times New Roman"/>
+          <w:sz w:val="24"/>
+          <w:szCs w:val="24"/>
+        </w:rPr>
+        <w:t xml:space="preserve"> </w:t>
+      </w:r>
+      <w:r>
         <w:rPr>
           <w:rFonts w:ascii="Times New Roman" w:eastAsia="Times New Roman" w:hAnsi="Times New Roman" w:cs="Times New Roman"/>
           <w:sz w:val="24"/>
           <w:szCs w:val="24"/>
           <w:highlight w:val="yellow"/>
         </w:rPr>
-      </w:pPr>
-    </w:p>
-    <w:p>
-      <w:pPr>
-        <w:spacing w:before="100" w:beforeAutospacing="1" w:after="100" w:afterAutospacing="1" w:line="240" w:lineRule="auto"/>
-        <w:rPr>
-          <w:rFonts w:ascii="Times New Roman" w:eastAsia="Times New Roman" w:hAnsi="Times New Roman" w:cs="Times New Roman"/>
-          <w:sz w:val="24"/>
-          <w:szCs w:val="24"/>
-          <w:highlight w:val="yellow"/>
-        </w:rPr>
-      </w:pPr>
-    </w:p>
-    <w:p>
-      <w:pPr>
-        <w:spacing w:before="100" w:beforeAutospacing="1" w:after="100" w:afterAutospacing="1" w:line="240" w:lineRule="auto"/>
-        <w:rPr>
-          <w:rFonts w:ascii="Times New Roman" w:eastAsia="Times New Roman" w:hAnsi="Times New Roman" w:cs="Times New Roman"/>
-          <w:sz w:val="24"/>
-          <w:szCs w:val="24"/>
-          <w:highlight w:val="yellow"/>
-        </w:rPr>
-      </w:pPr>
-    </w:p>
-    <w:p>
-      <w:pPr>
-        <w:spacing w:before="100" w:beforeAutospacing="1" w:after="100" w:afterAutospacing="1" w:line="240" w:lineRule="auto"/>
-        <w:rPr>
-          <w:rFonts w:ascii="Times New Roman" w:eastAsia="Times New Roman" w:hAnsi="Times New Roman" w:cs="Times New Roman"/>
-          <w:sz w:val="24"/>
-          <w:szCs w:val="24"/>
-          <w:highlight w:val="yellow"/>
-        </w:rPr>
-      </w:pPr>
-    </w:p>
-    <w:p>
-      <w:pPr>
-        <w:spacing w:before="100" w:beforeAutospacing="1" w:after="100" w:afterAutospacing="1" w:line="240" w:lineRule="auto"/>
-        <w:rPr>
-          <w:rFonts w:ascii="Times New Roman" w:eastAsia="Times New Roman" w:hAnsi="Times New Roman" w:cs="Times New Roman"/>
-          <w:sz w:val="24"/>
-          <w:szCs w:val="24"/>
-          <w:highlight w:val="yellow"/>
-        </w:rPr>
-      </w:pPr>
-    </w:p>
-    <w:p>
-      <w:pPr>
-        <w:spacing w:before="100" w:beforeAutospacing="1" w:after="100" w:afterAutospacing="1" w:line="240" w:lineRule="auto"/>
-        <w:rPr>
-          <w:rFonts w:ascii="Times New Roman" w:eastAsia="Times New Roman" w:hAnsi="Times New Roman" w:cs="Times New Roman"/>
-          <w:sz w:val="24"/>
-          <w:szCs w:val="24"/>
-          <w:highlight w:val="yellow"/>
-        </w:rPr>
-      </w:pPr>
-    </w:p>
-    <w:p>
-      <w:pPr>
-        <w:spacing w:before="100" w:beforeAutospacing="1" w:after="100" w:afterAutospacing="1" w:line="240" w:lineRule="auto"/>
-        <w:rPr>
-          <w:rFonts w:ascii="Times New Roman" w:eastAsia="Times New Roman" w:hAnsi="Times New Roman" w:cs="Times New Roman"/>
-          <w:sz w:val="24"/>
-          <w:szCs w:val="24"/>
-          <w:highlight w:val="yellow"/>
-        </w:rPr>
-      </w:pPr>
-    </w:p>
-    <w:p>
-      <w:pPr>
-        <w:spacing w:before="100" w:beforeAutospacing="1" w:after="100" w:afterAutospacing="1" w:line="240" w:lineRule="auto"/>
-        <w:rPr>
-          <w:rFonts w:ascii="Times New Roman" w:eastAsia="Times New Roman" w:hAnsi="Times New Roman" w:cs="Times New Roman"/>
-          <w:sz w:val="24"/>
-          <w:szCs w:val="24"/>
-          <w:highlight w:val="yellow"/>
-        </w:rPr>
-      </w:pPr>
-    </w:p>
-    <w:p>
-      <w:pPr>
-        <w:spacing w:before="100" w:beforeAutospacing="1" w:after="100" w:afterAutospacing="1" w:line="240" w:lineRule="auto"/>
-        <w:rPr>
-          <w:rFonts w:ascii="Times New Roman" w:eastAsia="Times New Roman" w:hAnsi="Times New Roman" w:cs="Times New Roman"/>
-          <w:sz w:val="24"/>
-          <w:szCs w:val="24"/>
-        </w:rPr>
-      </w:pPr>
-      <w:r>
-        <w:rPr>
-          <w:rFonts w:ascii="Times New Roman" w:eastAsia="Times New Roman" w:hAnsi="Times New Roman" w:cs="Times New Roman"/>
-          <w:sz w:val="24"/>
-          <w:szCs w:val="24"/>
-          <w:highlight w:val="yellow"/>
-        </w:rPr>
-        <w:lastRenderedPageBreak/>
-        <w:t>Step 5:</w:t>
-      </w:r>
-      <w:r>
-        <w:rPr>
-          <w:rFonts w:ascii="Times New Roman" w:eastAsia="Times New Roman" w:hAnsi="Times New Roman" w:cs="Times New Roman"/>
-          <w:sz w:val="24"/>
-          <w:szCs w:val="24"/>
-        </w:rPr>
-        <w:t xml:space="preserve"> </w:t>
-      </w:r>
-      <w:r>
-        <w:rPr>
-          <w:rFonts w:ascii="Times New Roman" w:eastAsia="Times New Roman" w:hAnsi="Times New Roman" w:cs="Times New Roman"/>
-          <w:sz w:val="24"/>
-          <w:szCs w:val="24"/>
-          <w:highlight w:val="yellow"/>
-        </w:rPr>
-        <w:t>Click on install &amp; wait for few minutes</w:t>
-      </w:r>
-    </w:p>
-    <w:p>
-      <w:pPr>
-        <w:spacing w:before="100" w:beforeAutospacing="1" w:after="100" w:afterAutospacing="1" w:line="240" w:lineRule="auto"/>
-        <w:rPr>
-          <w:rFonts w:ascii="Times New Roman" w:eastAsia="Times New Roman" w:hAnsi="Times New Roman" w:cs="Times New Roman"/>
-          <w:sz w:val="24"/>
-          <w:szCs w:val="24"/>
-        </w:rPr>
-      </w:pPr>
-      <w:r>
-        <w:rPr>
-          <w:rFonts w:ascii="Times New Roman" w:eastAsia="Times New Roman" w:hAnsi="Times New Roman" w:cs="Times New Roman"/>
+        <w:t>Click in accept snippet given below:</w:t>
+      </w:r>
+    </w:p>
+    <w:p>
+      <w:pPr>
+        <w:spacing w:before="100" w:beforeAutospacing="1" w:after="100" w:afterAutospacing="1" w:line="240" w:lineRule="auto"/>
+        <w:rPr>
+          <w:rFonts w:ascii="Times New Roman" w:eastAsia="Times New Roman" w:hAnsi="Times New Roman" w:cs="Times New Roman"/>
+          <w:sz w:val="24"/>
+          <w:szCs w:val="24"/>
+        </w:rPr>
+      </w:pPr>
+      <w:r>
+        <w:rPr>
+          <w:rFonts w:ascii="Times New Roman" w:eastAsia="Times New Roman" w:hAnsi="Times New Roman" w:cs="Times New Roman"/>
+          <w:noProof/>
           <w:sz w:val="24"/>
           <w:szCs w:val="24"/>
         </w:rPr>
         <w:drawing>
-          <wp:inline distT="0" distB="0" distL="0" distR="0" wp14:anchorId="1793A958" wp14:editId="5C7FDBDA">
-            <wp:extent cx="5943600" cy="4447540"/>
-            <wp:effectExtent l="0" t="0" r="0" b="0"/>
-            <wp:docPr id="4" name="Picture 4"/>
+          <wp:inline distT="0" distB="0" distL="0" distR="0" wp14:anchorId="09D0F0C0" wp14:editId="5FD5AFA1">
+            <wp:extent cx="5943600" cy="4659630"/>
+            <wp:effectExtent l="0" t="0" r="0" b="7620"/>
+            <wp:docPr id="3" name="Picture 3"/>
             <wp:cNvGraphicFramePr>
               <a:graphicFrameLocks xmlns:a="http://schemas.openxmlformats.org/drawingml/2006/main" noChangeAspect="1"/>
             </wp:cNvGraphicFramePr>
@@ -6165,7 +6462,7 @@
                   <pic:spPr>
                     <a:xfrm>
                       <a:off x="0" y="0"/>
-                      <a:ext cx="5943600" cy="4447540"/>
+                      <a:ext cx="5943600" cy="4659630"/>
                     </a:xfrm>
                     <a:prstGeom prst="rect">
                       <a:avLst/>
@@ -6185,39 +6482,89 @@
           <w:rFonts w:ascii="Times New Roman" w:eastAsia="Times New Roman" w:hAnsi="Times New Roman" w:cs="Times New Roman"/>
           <w:sz w:val="24"/>
           <w:szCs w:val="24"/>
-        </w:rPr>
-      </w:pPr>
-      <w:r>
-        <w:rPr>
-          <w:rFonts w:ascii="Times New Roman" w:eastAsia="Times New Roman" w:hAnsi="Times New Roman" w:cs="Times New Roman"/>
-          <w:sz w:val="24"/>
-          <w:szCs w:val="24"/>
           <w:highlight w:val="yellow"/>
         </w:rPr>
-        <w:t>Step 6: Congratulation you SQL Server installed successfully below snippet you can see now click on install SSMS (SQL Server Management Studio) when you will click on install SSMS it will redirect to below link:</w:t>
-      </w:r>
-    </w:p>
-    <w:p>
-      <w:pPr>
-        <w:spacing w:before="100" w:beforeAutospacing="1" w:after="100" w:afterAutospacing="1" w:line="240" w:lineRule="auto"/>
-        <w:rPr>
-          <w:rFonts w:ascii="Times New Roman" w:eastAsia="Times New Roman" w:hAnsi="Times New Roman" w:cs="Times New Roman"/>
-          <w:sz w:val="24"/>
-          <w:szCs w:val="24"/>
-        </w:rPr>
-      </w:pPr>
-      <w:r>
-        <w:rPr>
-          <w:rFonts w:ascii="Times New Roman" w:eastAsia="Times New Roman" w:hAnsi="Times New Roman" w:cs="Times New Roman"/>
-          <w:sz w:val="24"/>
-          <w:szCs w:val="24"/>
-        </w:rPr>
-        <w:lastRenderedPageBreak/>
+      </w:pPr>
+    </w:p>
+    <w:p>
+      <w:pPr>
+        <w:spacing w:before="100" w:beforeAutospacing="1" w:after="100" w:afterAutospacing="1" w:line="240" w:lineRule="auto"/>
+        <w:rPr>
+          <w:rFonts w:ascii="Times New Roman" w:eastAsia="Times New Roman" w:hAnsi="Times New Roman" w:cs="Times New Roman"/>
+          <w:sz w:val="24"/>
+          <w:szCs w:val="24"/>
+          <w:highlight w:val="yellow"/>
+        </w:rPr>
+      </w:pPr>
+    </w:p>
+    <w:p>
+      <w:pPr>
+        <w:spacing w:before="100" w:beforeAutospacing="1" w:after="100" w:afterAutospacing="1" w:line="240" w:lineRule="auto"/>
+        <w:rPr>
+          <w:rFonts w:ascii="Times New Roman" w:eastAsia="Times New Roman" w:hAnsi="Times New Roman" w:cs="Times New Roman"/>
+          <w:sz w:val="24"/>
+          <w:szCs w:val="24"/>
+          <w:highlight w:val="yellow"/>
+        </w:rPr>
+      </w:pPr>
+    </w:p>
+    <w:p>
+      <w:pPr>
+        <w:spacing w:before="100" w:beforeAutospacing="1" w:after="100" w:afterAutospacing="1" w:line="240" w:lineRule="auto"/>
+        <w:rPr>
+          <w:rFonts w:ascii="Times New Roman" w:eastAsia="Times New Roman" w:hAnsi="Times New Roman" w:cs="Times New Roman"/>
+          <w:sz w:val="24"/>
+          <w:szCs w:val="24"/>
+        </w:rPr>
+      </w:pPr>
+      <w:r>
+        <w:rPr>
+          <w:rFonts w:ascii="Times New Roman" w:eastAsia="Times New Roman" w:hAnsi="Times New Roman" w:cs="Times New Roman"/>
+          <w:sz w:val="24"/>
+          <w:szCs w:val="24"/>
+          <w:highlight w:val="yellow"/>
+        </w:rPr>
+        <w:t>Step 5:</w:t>
+      </w:r>
+      <w:r>
+        <w:rPr>
+          <w:rFonts w:ascii="Times New Roman" w:eastAsia="Times New Roman" w:hAnsi="Times New Roman" w:cs="Times New Roman"/>
+          <w:sz w:val="24"/>
+          <w:szCs w:val="24"/>
+        </w:rPr>
+        <w:t xml:space="preserve"> </w:t>
+      </w:r>
+      <w:r>
+        <w:rPr>
+          <w:rFonts w:ascii="Times New Roman" w:eastAsia="Times New Roman" w:hAnsi="Times New Roman" w:cs="Times New Roman"/>
+          <w:sz w:val="24"/>
+          <w:szCs w:val="24"/>
+          <w:highlight w:val="yellow"/>
+        </w:rPr>
+        <w:t>Click on install &amp; wait for few minutes</w:t>
+      </w:r>
+    </w:p>
+    <w:p>
+      <w:pPr>
+        <w:spacing w:before="100" w:beforeAutospacing="1" w:after="100" w:afterAutospacing="1" w:line="240" w:lineRule="auto"/>
+        <w:rPr>
+          <w:rFonts w:ascii="Times New Roman" w:eastAsia="Times New Roman" w:hAnsi="Times New Roman" w:cs="Times New Roman"/>
+          <w:sz w:val="24"/>
+          <w:szCs w:val="24"/>
+        </w:rPr>
+      </w:pPr>
+      <w:r>
+        <w:rPr>
+          <w:rFonts w:ascii="Times New Roman" w:eastAsia="Times New Roman" w:hAnsi="Times New Roman" w:cs="Times New Roman"/>
+          <w:noProof/>
+          <w:sz w:val="24"/>
+          <w:szCs w:val="24"/>
+        </w:rPr>
         <w:drawing>
-          <wp:inline distT="0" distB="0" distL="0" distR="0" wp14:anchorId="54CEB06E" wp14:editId="18535743">
-            <wp:extent cx="5943600" cy="4708525"/>
+          <wp:inline distT="0" distB="0" distL="0" distR="0" wp14:anchorId="1793A958" wp14:editId="5C7FDBDA">
+            <wp:extent cx="5943600" cy="4447540"/>
             <wp:effectExtent l="0" t="0" r="0" b="0"/>
-            <wp:docPr id="5" name="Picture 5"/>
+            <wp:docPr id="4" name="Picture 4"/>
             <wp:cNvGraphicFramePr>
               <a:graphicFrameLocks xmlns:a="http://schemas.openxmlformats.org/drawingml/2006/main" noChangeAspect="1"/>
             </wp:cNvGraphicFramePr>
@@ -6237,6 +6584,79 @@
                   <pic:spPr>
                     <a:xfrm>
                       <a:off x="0" y="0"/>
+                      <a:ext cx="5943600" cy="4447540"/>
+                    </a:xfrm>
+                    <a:prstGeom prst="rect">
+                      <a:avLst/>
+                    </a:prstGeom>
+                  </pic:spPr>
+                </pic:pic>
+              </a:graphicData>
+            </a:graphic>
+          </wp:inline>
+        </w:drawing>
+      </w:r>
+    </w:p>
+    <w:p>
+      <w:pPr>
+        <w:spacing w:before="100" w:beforeAutospacing="1" w:after="100" w:afterAutospacing="1" w:line="240" w:lineRule="auto"/>
+        <w:rPr>
+          <w:rFonts w:ascii="Times New Roman" w:eastAsia="Times New Roman" w:hAnsi="Times New Roman" w:cs="Times New Roman"/>
+          <w:sz w:val="24"/>
+          <w:szCs w:val="24"/>
+        </w:rPr>
+      </w:pPr>
+      <w:r>
+        <w:rPr>
+          <w:rFonts w:ascii="Times New Roman" w:eastAsia="Times New Roman" w:hAnsi="Times New Roman" w:cs="Times New Roman"/>
+          <w:sz w:val="24"/>
+          <w:szCs w:val="24"/>
+          <w:highlight w:val="yellow"/>
+        </w:rPr>
+        <w:t>Step 6: Congratulation you SQL Server installed successfully below snippet you can see now click on install SSMS (SQL Server Management Studio) when you will click on install SSMS it will redirect to below link:</w:t>
+      </w:r>
+    </w:p>
+    <w:p>
+      <w:pPr>
+        <w:spacing w:before="100" w:beforeAutospacing="1" w:after="100" w:afterAutospacing="1" w:line="240" w:lineRule="auto"/>
+        <w:rPr>
+          <w:rFonts w:ascii="Times New Roman" w:eastAsia="Times New Roman" w:hAnsi="Times New Roman" w:cs="Times New Roman"/>
+          <w:sz w:val="24"/>
+          <w:szCs w:val="24"/>
+        </w:rPr>
+      </w:pPr>
+      <w:r>
+        <w:rPr>
+          <w:rFonts w:ascii="Times New Roman" w:eastAsia="Times New Roman" w:hAnsi="Times New Roman" w:cs="Times New Roman"/>
+          <w:noProof/>
+          <w:sz w:val="24"/>
+          <w:szCs w:val="24"/>
+        </w:rPr>
+        <w:lastRenderedPageBreak/>
+        <w:drawing>
+          <wp:inline distT="0" distB="0" distL="0" distR="0" wp14:anchorId="54CEB06E" wp14:editId="18535743">
+            <wp:extent cx="5943600" cy="4708525"/>
+            <wp:effectExtent l="0" t="0" r="0" b="0"/>
+            <wp:docPr id="5" name="Picture 5"/>
+            <wp:cNvGraphicFramePr>
+              <a:graphicFrameLocks xmlns:a="http://schemas.openxmlformats.org/drawingml/2006/main" noChangeAspect="1"/>
+            </wp:cNvGraphicFramePr>
+            <a:graphic xmlns:a="http://schemas.openxmlformats.org/drawingml/2006/main">
+              <a:graphicData uri="http://schemas.openxmlformats.org/drawingml/2006/picture">
+                <pic:pic xmlns:pic="http://schemas.openxmlformats.org/drawingml/2006/picture">
+                  <pic:nvPicPr>
+                    <pic:cNvPr id="1" name=""/>
+                    <pic:cNvPicPr/>
+                  </pic:nvPicPr>
+                  <pic:blipFill>
+                    <a:blip r:embed="rId11"/>
+                    <a:stretch>
+                      <a:fillRect/>
+                    </a:stretch>
+                  </pic:blipFill>
+                  <pic:spPr>
+                    <a:xfrm>
+                      <a:off x="0" y="0"/>
                       <a:ext cx="5943600" cy="4708525"/>
                     </a:xfrm>
                     <a:prstGeom prst="rect">
@@ -6259,7 +6679,7 @@
           <w:szCs w:val="24"/>
         </w:rPr>
       </w:pPr>
-      <w:hyperlink r:id="rId11" w:history="1">
+      <w:hyperlink r:id="rId12" w:history="1">
         <w:r>
           <w:rPr>
             <w:rStyle w:val="Hyperlink"/>
@@ -6280,41 +6700,13 @@
           <w:szCs w:val="24"/>
         </w:rPr>
       </w:pPr>
-    </w:p>
-    <w:p>
-      <w:pPr>
-        <w:spacing w:before="100" w:beforeAutospacing="1" w:after="100" w:afterAutospacing="1" w:line="240" w:lineRule="auto"/>
-        <w:rPr>
-          <w:rFonts w:ascii="Times New Roman" w:eastAsia="Times New Roman" w:hAnsi="Times New Roman" w:cs="Times New Roman"/>
-          <w:sz w:val="24"/>
-          <w:szCs w:val="24"/>
-        </w:rPr>
-      </w:pPr>
-      <w:r>
-        <w:rPr>
-          <w:rFonts w:ascii="Times New Roman" w:eastAsia="Times New Roman" w:hAnsi="Times New Roman" w:cs="Times New Roman"/>
-          <w:sz w:val="24"/>
-          <w:szCs w:val="24"/>
-        </w:rPr>
-        <w:t xml:space="preserve"> </w:t>
-      </w:r>
-    </w:p>
-    <w:p>
-      <w:pPr>
-        <w:spacing w:before="100" w:beforeAutospacing="1" w:after="100" w:afterAutospacing="1" w:line="240" w:lineRule="auto"/>
-        <w:rPr>
-          <w:rFonts w:ascii="Times New Roman" w:eastAsia="Times New Roman" w:hAnsi="Times New Roman" w:cs="Times New Roman"/>
-          <w:sz w:val="24"/>
-          <w:szCs w:val="24"/>
-        </w:rPr>
-      </w:pPr>
-      <w:r>
-        <w:rPr>
-          <w:rFonts w:ascii="Times New Roman" w:eastAsia="Times New Roman" w:hAnsi="Times New Roman" w:cs="Times New Roman"/>
-          <w:sz w:val="24"/>
-          <w:szCs w:val="24"/>
-        </w:rPr>
-        <w:lastRenderedPageBreak/>
+      <w:r>
+        <w:rPr>
+          <w:rFonts w:ascii="Times New Roman" w:eastAsia="Times New Roman" w:hAnsi="Times New Roman" w:cs="Times New Roman"/>
+          <w:noProof/>
+          <w:sz w:val="24"/>
+          <w:szCs w:val="24"/>
+        </w:rPr>
         <w:drawing>
           <wp:inline distT="0" distB="0" distL="0" distR="0" wp14:anchorId="07120973" wp14:editId="5A01397F">
             <wp:extent cx="5943600" cy="2543810"/>
@@ -6331,7 +6723,7 @@
                     <pic:cNvPicPr/>
                   </pic:nvPicPr>
                   <pic:blipFill>
-                    <a:blip r:embed="rId12"/>
+                    <a:blip r:embed="rId13"/>
                     <a:stretch>
                       <a:fillRect/>
                     </a:stretch>
@@ -6382,135 +6774,6 @@
     </w:p>
     <w:p>
       <w:pPr>
-        <w:rPr>
-          <w:rFonts w:ascii="Times New Roman" w:eastAsia="Times New Roman" w:hAnsi="Times New Roman" w:cs="Times New Roman"/>
-          <w:sz w:val="24"/>
-          <w:szCs w:val="24"/>
-        </w:rPr>
-      </w:pPr>
-    </w:p>
-    <w:p>
-      <w:pPr>
-        <w:spacing w:before="100" w:beforeAutospacing="1" w:after="100" w:afterAutospacing="1" w:line="240" w:lineRule="auto"/>
-        <w:rPr>
-          <w:rFonts w:ascii="Times New Roman" w:eastAsia="Times New Roman" w:hAnsi="Times New Roman" w:cs="Times New Roman"/>
-          <w:sz w:val="24"/>
-          <w:szCs w:val="24"/>
-        </w:rPr>
-      </w:pPr>
-    </w:p>
-    <w:p>
-      <w:pPr>
-        <w:spacing w:before="100" w:beforeAutospacing="1" w:after="100" w:afterAutospacing="1" w:line="240" w:lineRule="auto"/>
-        <w:rPr>
-          <w:rFonts w:ascii="Times New Roman" w:eastAsia="Times New Roman" w:hAnsi="Times New Roman" w:cs="Times New Roman"/>
-          <w:sz w:val="24"/>
-          <w:szCs w:val="24"/>
-        </w:rPr>
-      </w:pPr>
-    </w:p>
-    <w:p>
-      <w:pPr>
-        <w:spacing w:before="100" w:beforeAutospacing="1" w:after="100" w:afterAutospacing="1" w:line="240" w:lineRule="auto"/>
-        <w:rPr>
-          <w:rFonts w:ascii="Times New Roman" w:eastAsia="Times New Roman" w:hAnsi="Times New Roman" w:cs="Times New Roman"/>
-          <w:sz w:val="24"/>
-          <w:szCs w:val="24"/>
-        </w:rPr>
-      </w:pPr>
-    </w:p>
-    <w:p>
-      <w:pPr>
-        <w:spacing w:before="100" w:beforeAutospacing="1" w:after="100" w:afterAutospacing="1" w:line="240" w:lineRule="auto"/>
-        <w:rPr>
-          <w:rFonts w:ascii="Times New Roman" w:eastAsia="Times New Roman" w:hAnsi="Times New Roman" w:cs="Times New Roman"/>
-          <w:sz w:val="24"/>
-          <w:szCs w:val="24"/>
-        </w:rPr>
-      </w:pPr>
-    </w:p>
-    <w:p>
-      <w:pPr>
-        <w:spacing w:before="100" w:beforeAutospacing="1" w:after="100" w:afterAutospacing="1" w:line="240" w:lineRule="auto"/>
-        <w:rPr>
-          <w:rFonts w:ascii="Times New Roman" w:eastAsia="Times New Roman" w:hAnsi="Times New Roman" w:cs="Times New Roman"/>
-          <w:sz w:val="24"/>
-          <w:szCs w:val="24"/>
-        </w:rPr>
-      </w:pPr>
-    </w:p>
-    <w:p>
-      <w:pPr>
-        <w:spacing w:before="100" w:beforeAutospacing="1" w:after="100" w:afterAutospacing="1" w:line="240" w:lineRule="auto"/>
-        <w:rPr>
-          <w:rFonts w:ascii="Times New Roman" w:eastAsia="Times New Roman" w:hAnsi="Times New Roman" w:cs="Times New Roman"/>
-          <w:sz w:val="24"/>
-          <w:szCs w:val="24"/>
-        </w:rPr>
-      </w:pPr>
-    </w:p>
-    <w:p>
-      <w:pPr>
-        <w:spacing w:before="100" w:beforeAutospacing="1" w:after="100" w:afterAutospacing="1" w:line="240" w:lineRule="auto"/>
-        <w:rPr>
-          <w:rFonts w:ascii="Times New Roman" w:eastAsia="Times New Roman" w:hAnsi="Times New Roman" w:cs="Times New Roman"/>
-          <w:sz w:val="24"/>
-          <w:szCs w:val="24"/>
-        </w:rPr>
-      </w:pPr>
-    </w:p>
-    <w:p>
-      <w:pPr>
-        <w:spacing w:before="100" w:beforeAutospacing="1" w:after="100" w:afterAutospacing="1" w:line="240" w:lineRule="auto"/>
-        <w:rPr>
-          <w:rFonts w:ascii="Times New Roman" w:eastAsia="Times New Roman" w:hAnsi="Times New Roman" w:cs="Times New Roman"/>
-          <w:sz w:val="24"/>
-          <w:szCs w:val="24"/>
-        </w:rPr>
-      </w:pPr>
-    </w:p>
-    <w:p>
-      <w:pPr>
-        <w:spacing w:before="100" w:beforeAutospacing="1" w:after="100" w:afterAutospacing="1" w:line="240" w:lineRule="auto"/>
-        <w:rPr>
-          <w:rFonts w:ascii="Times New Roman" w:eastAsia="Times New Roman" w:hAnsi="Times New Roman" w:cs="Times New Roman"/>
-          <w:sz w:val="24"/>
-          <w:szCs w:val="24"/>
-        </w:rPr>
-      </w:pPr>
-    </w:p>
-    <w:p>
-      <w:pPr>
-        <w:spacing w:before="100" w:beforeAutospacing="1" w:after="100" w:afterAutospacing="1" w:line="240" w:lineRule="auto"/>
-        <w:rPr>
-          <w:rFonts w:ascii="Times New Roman" w:eastAsia="Times New Roman" w:hAnsi="Times New Roman" w:cs="Times New Roman"/>
-          <w:sz w:val="24"/>
-          <w:szCs w:val="24"/>
-        </w:rPr>
-      </w:pPr>
-    </w:p>
-    <w:p>
-      <w:pPr>
-        <w:spacing w:before="100" w:beforeAutospacing="1" w:after="100" w:afterAutospacing="1" w:line="240" w:lineRule="auto"/>
-        <w:rPr>
-          <w:rFonts w:ascii="Times New Roman" w:eastAsia="Times New Roman" w:hAnsi="Times New Roman" w:cs="Times New Roman"/>
-          <w:sz w:val="24"/>
-          <w:szCs w:val="24"/>
-        </w:rPr>
-      </w:pPr>
-    </w:p>
-    <w:p>
-      <w:pPr>
-        <w:spacing w:before="100" w:beforeAutospacing="1" w:after="100" w:afterAutospacing="1" w:line="240" w:lineRule="auto"/>
-        <w:rPr>
-          <w:rFonts w:ascii="Times New Roman" w:eastAsia="Times New Roman" w:hAnsi="Times New Roman" w:cs="Times New Roman"/>
-          <w:sz w:val="24"/>
-          <w:szCs w:val="24"/>
-        </w:rPr>
-      </w:pPr>
-    </w:p>
-    <w:p>
-      <w:pPr>
         <w:spacing w:before="100" w:beforeAutospacing="1" w:after="100" w:afterAutospacing="1" w:line="240" w:lineRule="auto"/>
         <w:rPr>
           <w:rFonts w:ascii="Times New Roman" w:eastAsia="Times New Roman" w:hAnsi="Times New Roman" w:cs="Times New Roman"/>
@@ -6525,7 +6788,6 @@
           <w:szCs w:val="24"/>
           <w:highlight w:val="yellow"/>
         </w:rPr>
-        <w:lastRenderedPageBreak/>
         <w:t xml:space="preserve">Download and Install </w:t>
       </w:r>
       <w:proofErr w:type="spellStart"/>
@@ -6575,7 +6837,7 @@
         </w:rPr>
         <w:t xml:space="preserve"> Open this link </w:t>
       </w:r>
-      <w:hyperlink r:id="rId13" w:history="1">
+      <w:hyperlink r:id="rId14" w:history="1">
         <w:r>
           <w:rPr>
             <w:rStyle w:val="Hyperlink"/>
@@ -6618,6 +6880,7 @@
       <w:r>
         <w:rPr>
           <w:rFonts w:ascii="Times New Roman" w:eastAsia="Times New Roman" w:hAnsi="Times New Roman" w:cs="Times New Roman"/>
+          <w:noProof/>
           <w:sz w:val="24"/>
           <w:szCs w:val="24"/>
         </w:rPr>
@@ -6626,73 +6889,6 @@
             <wp:extent cx="5943600" cy="4794250"/>
             <wp:effectExtent l="0" t="0" r="0" b="6350"/>
             <wp:docPr id="7" name="Picture 7"/>
-            <wp:cNvGraphicFramePr>
-              <a:graphicFrameLocks xmlns:a="http://schemas.openxmlformats.org/drawingml/2006/main" noChangeAspect="1"/>
-            </wp:cNvGraphicFramePr>
-            <a:graphic xmlns:a="http://schemas.openxmlformats.org/drawingml/2006/main">
-              <a:graphicData uri="http://schemas.openxmlformats.org/drawingml/2006/picture">
-                <pic:pic xmlns:pic="http://schemas.openxmlformats.org/drawingml/2006/picture">
-                  <pic:nvPicPr>
-                    <pic:cNvPr id="1" name=""/>
-                    <pic:cNvPicPr/>
-                  </pic:nvPicPr>
-                  <pic:blipFill>
-                    <a:blip r:embed="rId14"/>
-                    <a:stretch>
-                      <a:fillRect/>
-                    </a:stretch>
-                  </pic:blipFill>
-                  <pic:spPr>
-                    <a:xfrm>
-                      <a:off x="0" y="0"/>
-                      <a:ext cx="5943600" cy="4794250"/>
-                    </a:xfrm>
-                    <a:prstGeom prst="rect">
-                      <a:avLst/>
-                    </a:prstGeom>
-                  </pic:spPr>
-                </pic:pic>
-              </a:graphicData>
-            </a:graphic>
-          </wp:inline>
-        </w:drawing>
-      </w:r>
-    </w:p>
-    <w:p/>
-    <w:p>
-      <w:r>
-        <w:rPr>
-          <w:highlight w:val="yellow"/>
-        </w:rPr>
-        <w:t>Step 3:</w:t>
-      </w:r>
-      <w:r>
-        <w:t xml:space="preserve"> Click on </w:t>
-      </w:r>
-      <w:r>
-        <w:rPr>
-          <w:highlight w:val="yellow"/>
-        </w:rPr>
-        <w:t>N</w:t>
-      </w:r>
-      <w:r>
-        <w:rPr>
-          <w:highlight w:val="yellow"/>
-        </w:rPr>
-        <w:t>o Thanks just start my download</w:t>
-      </w:r>
-      <w:r>
-        <w:t xml:space="preserve"> snippet given below:</w:t>
-      </w:r>
-    </w:p>
-    <w:p>
-      <w:r>
-        <w:lastRenderedPageBreak/>
-        <w:drawing>
-          <wp:inline distT="0" distB="0" distL="0" distR="0" wp14:anchorId="77774292" wp14:editId="017D16F5">
-            <wp:extent cx="5943600" cy="5051425"/>
-            <wp:effectExtent l="0" t="0" r="0" b="0"/>
-            <wp:docPr id="8" name="Picture 8"/>
             <wp:cNvGraphicFramePr>
               <a:graphicFrameLocks xmlns:a="http://schemas.openxmlformats.org/drawingml/2006/main" noChangeAspect="1"/>
             </wp:cNvGraphicFramePr>
@@ -6712,6 +6908,76 @@
                   <pic:spPr>
                     <a:xfrm>
                       <a:off x="0" y="0"/>
+                      <a:ext cx="5943600" cy="4794250"/>
+                    </a:xfrm>
+                    <a:prstGeom prst="rect">
+                      <a:avLst/>
+                    </a:prstGeom>
+                  </pic:spPr>
+                </pic:pic>
+              </a:graphicData>
+            </a:graphic>
+          </wp:inline>
+        </w:drawing>
+      </w:r>
+    </w:p>
+    <w:p/>
+    <w:p>
+      <w:r>
+        <w:rPr>
+          <w:highlight w:val="yellow"/>
+        </w:rPr>
+        <w:t>Step 3:</w:t>
+      </w:r>
+      <w:r>
+        <w:t xml:space="preserve"> Click on </w:t>
+      </w:r>
+      <w:r>
+        <w:rPr>
+          <w:highlight w:val="yellow"/>
+        </w:rPr>
+        <w:t>N</w:t>
+      </w:r>
+      <w:r>
+        <w:rPr>
+          <w:highlight w:val="yellow"/>
+        </w:rPr>
+        <w:t>o Thanks just start my download</w:t>
+      </w:r>
+      <w:r>
+        <w:t xml:space="preserve"> snippet given below:</w:t>
+      </w:r>
+    </w:p>
+    <w:p>
+      <w:r>
+        <w:rPr>
+          <w:noProof/>
+        </w:rPr>
+        <w:lastRenderedPageBreak/>
+        <w:drawing>
+          <wp:inline distT="0" distB="0" distL="0" distR="0" wp14:anchorId="77774292" wp14:editId="017D16F5">
+            <wp:extent cx="5943600" cy="5051425"/>
+            <wp:effectExtent l="0" t="0" r="0" b="0"/>
+            <wp:docPr id="8" name="Picture 8"/>
+            <wp:cNvGraphicFramePr>
+              <a:graphicFrameLocks xmlns:a="http://schemas.openxmlformats.org/drawingml/2006/main" noChangeAspect="1"/>
+            </wp:cNvGraphicFramePr>
+            <a:graphic xmlns:a="http://schemas.openxmlformats.org/drawingml/2006/main">
+              <a:graphicData uri="http://schemas.openxmlformats.org/drawingml/2006/picture">
+                <pic:pic xmlns:pic="http://schemas.openxmlformats.org/drawingml/2006/picture">
+                  <pic:nvPicPr>
+                    <pic:cNvPr id="1" name=""/>
+                    <pic:cNvPicPr/>
+                  </pic:nvPicPr>
+                  <pic:blipFill>
+                    <a:blip r:embed="rId16"/>
+                    <a:stretch>
+                      <a:fillRect/>
+                    </a:stretch>
+                  </pic:blipFill>
+                  <pic:spPr>
+                    <a:xfrm>
+                      <a:off x="0" y="0"/>
                       <a:ext cx="5943600" cy="5051425"/>
                     </a:xfrm>
                     <a:prstGeom prst="rect">
@@ -6735,7 +7001,7 @@
       <w:r>
         <w:t xml:space="preserve"> </w:t>
       </w:r>
-      <w:hyperlink r:id="rId16" w:history="1">
+      <w:hyperlink r:id="rId17" w:history="1">
         <w:r>
           <w:rPr>
             <w:rStyle w:val="Hyperlink"/>
@@ -6744,10 +7010,10 @@
         </w:r>
       </w:hyperlink>
     </w:p>
-    <w:p>
-      <w:bookmarkStart w:id="0" w:name="_GoBack"/>
-      <w:bookmarkEnd w:id="0"/>
-    </w:p>
+    <w:p/>
+    <w:p/>
+    <w:p/>
+    <w:p/>
     <w:sectPr>
       <w:pgSz w:w="12240" w:h="15840"/>
       <w:pgMar w:top="1440" w:right="1440" w:bottom="1440" w:left="1440" w:header="720" w:footer="720" w:gutter="0"/>
@@ -7357,6 +7623,155 @@
     </w:lvl>
   </w:abstractNum>
   <w:abstractNum w:abstractNumId="4" w15:restartNumberingAfterBreak="0">
+    <w:nsid w:val="19324DC4"/>
+    <w:multiLevelType w:val="multilevel"/>
+    <w:tmpl w:val="207A66E2"/>
+    <w:lvl w:ilvl="0">
+      <w:start w:val="1"/>
+      <w:numFmt w:val="bullet"/>
+      <w:lvlText w:val=""/>
+      <w:lvlJc w:val="left"/>
+      <w:pPr>
+        <w:tabs>
+          <w:tab w:val="num" w:pos="720"/>
+        </w:tabs>
+        <w:ind w:left="720" w:hanging="360"/>
+      </w:pPr>
+      <w:rPr>
+        <w:rFonts w:ascii="Symbol" w:hAnsi="Symbol" w:hint="default"/>
+        <w:sz w:val="20"/>
+      </w:rPr>
+    </w:lvl>
+    <w:lvl w:ilvl="1" w:tentative="1">
+      <w:start w:val="1"/>
+      <w:numFmt w:val="bullet"/>
+      <w:lvlText w:val="o"/>
+      <w:lvlJc w:val="left"/>
+      <w:pPr>
+        <w:tabs>
+          <w:tab w:val="num" w:pos="1440"/>
+        </w:tabs>
+        <w:ind w:left="1440" w:hanging="360"/>
+      </w:pPr>
+      <w:rPr>
+        <w:rFonts w:ascii="Courier New" w:hAnsi="Courier New" w:hint="default"/>
+        <w:sz w:val="20"/>
+      </w:rPr>
+    </w:lvl>
+    <w:lvl w:ilvl="2" w:tentative="1">
+      <w:start w:val="1"/>
+      <w:numFmt w:val="bullet"/>
+      <w:lvlText w:val=""/>
+      <w:lvlJc w:val="left"/>
+      <w:pPr>
+        <w:tabs>
+          <w:tab w:val="num" w:pos="2160"/>
+        </w:tabs>
+        <w:ind w:left="2160" w:hanging="360"/>
+      </w:pPr>
+      <w:rPr>
+        <w:rFonts w:ascii="Wingdings" w:hAnsi="Wingdings" w:hint="default"/>
+        <w:sz w:val="20"/>
+      </w:rPr>
+    </w:lvl>
+    <w:lvl w:ilvl="3" w:tentative="1">
+      <w:start w:val="1"/>
+      <w:numFmt w:val="bullet"/>
+      <w:lvlText w:val=""/>
+      <w:lvlJc w:val="left"/>
+      <w:pPr>
+        <w:tabs>
+          <w:tab w:val="num" w:pos="2880"/>
+        </w:tabs>
+        <w:ind w:left="2880" w:hanging="360"/>
+      </w:pPr>
+      <w:rPr>
+        <w:rFonts w:ascii="Wingdings" w:hAnsi="Wingdings" w:hint="default"/>
+        <w:sz w:val="20"/>
+      </w:rPr>
+    </w:lvl>
+    <w:lvl w:ilvl="4" w:tentative="1">
+      <w:start w:val="1"/>
+      <w:numFmt w:val="bullet"/>
+      <w:lvlText w:val=""/>
+      <w:lvlJc w:val="left"/>
+      <w:pPr>
+        <w:tabs>
+          <w:tab w:val="num" w:pos="3600"/>
+        </w:tabs>
+        <w:ind w:left="3600" w:hanging="360"/>
+      </w:pPr>
+      <w:rPr>
+        <w:rFonts w:ascii="Wingdings" w:hAnsi="Wingdings" w:hint="default"/>
+        <w:sz w:val="20"/>
+      </w:rPr>
+    </w:lvl>
+    <w:lvl w:ilvl="5" w:tentative="1">
+      <w:start w:val="1"/>
+      <w:numFmt w:val="bullet"/>
+      <w:lvlText w:val=""/>
+      <w:lvlJc w:val="left"/>
+      <w:pPr>
+        <w:tabs>
+          <w:tab w:val="num" w:pos="4320"/>
+        </w:tabs>
+        <w:ind w:left="4320" w:hanging="360"/>
+      </w:pPr>
+      <w:rPr>
+        <w:rFonts w:ascii="Wingdings" w:hAnsi="Wingdings" w:hint="default"/>
+        <w:sz w:val="20"/>
+      </w:rPr>
+    </w:lvl>
+    <w:lvl w:ilvl="6" w:tentative="1">
+      <w:start w:val="1"/>
+      <w:numFmt w:val="bullet"/>
+      <w:lvlText w:val=""/>
+      <w:lvlJc w:val="left"/>
+      <w:pPr>
+        <w:tabs>
+          <w:tab w:val="num" w:pos="5040"/>
+        </w:tabs>
+        <w:ind w:left="5040" w:hanging="360"/>
+      </w:pPr>
+      <w:rPr>
+        <w:rFonts w:ascii="Wingdings" w:hAnsi="Wingdings" w:hint="default"/>
+        <w:sz w:val="20"/>
+      </w:rPr>
+    </w:lvl>
+    <w:lvl w:ilvl="7" w:tentative="1">
+      <w:start w:val="1"/>
+      <w:numFmt w:val="bullet"/>
+      <w:lvlText w:val=""/>
+      <w:lvlJc w:val="left"/>
+      <w:pPr>
+        <w:tabs>
+          <w:tab w:val="num" w:pos="5760"/>
+        </w:tabs>
+        <w:ind w:left="5760" w:hanging="360"/>
+      </w:pPr>
+      <w:rPr>
+        <w:rFonts w:ascii="Wingdings" w:hAnsi="Wingdings" w:hint="default"/>
+        <w:sz w:val="20"/>
+      </w:rPr>
+    </w:lvl>
+    <w:lvl w:ilvl="8" w:tentative="1">
+      <w:start w:val="1"/>
+      <w:numFmt w:val="bullet"/>
+      <w:lvlText w:val=""/>
+      <w:lvlJc w:val="left"/>
+      <w:pPr>
+        <w:tabs>
+          <w:tab w:val="num" w:pos="6480"/>
+        </w:tabs>
+        <w:ind w:left="6480" w:hanging="360"/>
+      </w:pPr>
+      <w:rPr>
+        <w:rFonts w:ascii="Wingdings" w:hAnsi="Wingdings" w:hint="default"/>
+        <w:sz w:val="20"/>
+      </w:rPr>
+    </w:lvl>
+  </w:abstractNum>
+  <w:abstractNum w:abstractNumId="5" w15:restartNumberingAfterBreak="0">
     <w:nsid w:val="1BFD6478"/>
     <w:multiLevelType w:val="multilevel"/>
     <w:tmpl w:val="51A470EC"/>
@@ -7505,7 +7920,7 @@
       </w:rPr>
     </w:lvl>
   </w:abstractNum>
-  <w:abstractNum w:abstractNumId="5" w15:restartNumberingAfterBreak="0">
+  <w:abstractNum w:abstractNumId="6" w15:restartNumberingAfterBreak="0">
     <w:nsid w:val="21E8668F"/>
     <w:multiLevelType w:val="multilevel"/>
     <w:tmpl w:val="6F242A86"/>
@@ -7654,7 +8069,7 @@
       </w:rPr>
     </w:lvl>
   </w:abstractNum>
-  <w:abstractNum w:abstractNumId="6" w15:restartNumberingAfterBreak="0">
+  <w:abstractNum w:abstractNumId="7" w15:restartNumberingAfterBreak="0">
     <w:nsid w:val="266A6478"/>
     <w:multiLevelType w:val="multilevel"/>
     <w:tmpl w:val="11B462C2"/>
@@ -7803,7 +8218,7 @@
       </w:rPr>
     </w:lvl>
   </w:abstractNum>
-  <w:abstractNum w:abstractNumId="7" w15:restartNumberingAfterBreak="0">
+  <w:abstractNum w:abstractNumId="8" w15:restartNumberingAfterBreak="0">
     <w:nsid w:val="2A6C3DA6"/>
     <w:multiLevelType w:val="multilevel"/>
     <w:tmpl w:val="AEBA9B76"/>
@@ -7952,7 +8367,7 @@
       </w:rPr>
     </w:lvl>
   </w:abstractNum>
-  <w:abstractNum w:abstractNumId="8" w15:restartNumberingAfterBreak="0">
+  <w:abstractNum w:abstractNumId="9" w15:restartNumberingAfterBreak="0">
     <w:nsid w:val="2AD7317C"/>
     <w:multiLevelType w:val="multilevel"/>
     <w:tmpl w:val="20A842C6"/>
@@ -8065,7 +8480,7 @@
       </w:pPr>
     </w:lvl>
   </w:abstractNum>
-  <w:abstractNum w:abstractNumId="9" w15:restartNumberingAfterBreak="0">
+  <w:abstractNum w:abstractNumId="10" w15:restartNumberingAfterBreak="0">
     <w:nsid w:val="2ED320B8"/>
     <w:multiLevelType w:val="multilevel"/>
     <w:tmpl w:val="DAB25A76"/>
@@ -8214,7 +8629,7 @@
       </w:rPr>
     </w:lvl>
   </w:abstractNum>
-  <w:abstractNum w:abstractNumId="10" w15:restartNumberingAfterBreak="0">
+  <w:abstractNum w:abstractNumId="11" w15:restartNumberingAfterBreak="0">
     <w:nsid w:val="32D30687"/>
     <w:multiLevelType w:val="multilevel"/>
     <w:tmpl w:val="43429A2C"/>
@@ -8363,7 +8778,7 @@
       </w:rPr>
     </w:lvl>
   </w:abstractNum>
-  <w:abstractNum w:abstractNumId="11" w15:restartNumberingAfterBreak="0">
+  <w:abstractNum w:abstractNumId="12" w15:restartNumberingAfterBreak="0">
     <w:nsid w:val="37090DAE"/>
     <w:multiLevelType w:val="multilevel"/>
     <w:tmpl w:val="D8E2F166"/>
@@ -8512,7 +8927,7 @@
       </w:rPr>
     </w:lvl>
   </w:abstractNum>
-  <w:abstractNum w:abstractNumId="12" w15:restartNumberingAfterBreak="0">
+  <w:abstractNum w:abstractNumId="13" w15:restartNumberingAfterBreak="0">
     <w:nsid w:val="40AB2BA3"/>
     <w:multiLevelType w:val="multilevel"/>
     <w:tmpl w:val="845C21CA"/>
@@ -8661,7 +9076,7 @@
       </w:rPr>
     </w:lvl>
   </w:abstractNum>
-  <w:abstractNum w:abstractNumId="13" w15:restartNumberingAfterBreak="0">
+  <w:abstractNum w:abstractNumId="14" w15:restartNumberingAfterBreak="0">
     <w:nsid w:val="40ED080E"/>
     <w:multiLevelType w:val="multilevel"/>
     <w:tmpl w:val="71D2FA50"/>
@@ -8810,7 +9225,7 @@
       </w:rPr>
     </w:lvl>
   </w:abstractNum>
-  <w:abstractNum w:abstractNumId="14" w15:restartNumberingAfterBreak="0">
+  <w:abstractNum w:abstractNumId="15" w15:restartNumberingAfterBreak="0">
     <w:nsid w:val="4126156A"/>
     <w:multiLevelType w:val="multilevel"/>
     <w:tmpl w:val="7C5437E6"/>
@@ -8959,7 +9374,7 @@
       </w:rPr>
     </w:lvl>
   </w:abstractNum>
-  <w:abstractNum w:abstractNumId="15" w15:restartNumberingAfterBreak="0">
+  <w:abstractNum w:abstractNumId="16" w15:restartNumberingAfterBreak="0">
     <w:nsid w:val="429E77E2"/>
     <w:multiLevelType w:val="multilevel"/>
     <w:tmpl w:val="D9DAFCC2"/>
@@ -9108,7 +9523,7 @@
       </w:rPr>
     </w:lvl>
   </w:abstractNum>
-  <w:abstractNum w:abstractNumId="16" w15:restartNumberingAfterBreak="0">
+  <w:abstractNum w:abstractNumId="17" w15:restartNumberingAfterBreak="0">
     <w:nsid w:val="42EC26F4"/>
     <w:multiLevelType w:val="hybridMultilevel"/>
     <w:tmpl w:val="06D2E656"/>
@@ -9197,7 +9612,7 @@
       </w:pPr>
     </w:lvl>
   </w:abstractNum>
-  <w:abstractNum w:abstractNumId="17" w15:restartNumberingAfterBreak="0">
+  <w:abstractNum w:abstractNumId="18" w15:restartNumberingAfterBreak="0">
     <w:nsid w:val="48B160CE"/>
     <w:multiLevelType w:val="multilevel"/>
     <w:tmpl w:val="046AC9D0"/>
@@ -9346,7 +9761,7 @@
       </w:rPr>
     </w:lvl>
   </w:abstractNum>
-  <w:abstractNum w:abstractNumId="18" w15:restartNumberingAfterBreak="0">
+  <w:abstractNum w:abstractNumId="19" w15:restartNumberingAfterBreak="0">
     <w:nsid w:val="4CE11047"/>
     <w:multiLevelType w:val="multilevel"/>
     <w:tmpl w:val="6BB8D030"/>
@@ -9495,7 +9910,7 @@
       </w:rPr>
     </w:lvl>
   </w:abstractNum>
-  <w:abstractNum w:abstractNumId="19" w15:restartNumberingAfterBreak="0">
+  <w:abstractNum w:abstractNumId="20" w15:restartNumberingAfterBreak="0">
     <w:nsid w:val="4F7E5CE6"/>
     <w:multiLevelType w:val="multilevel"/>
     <w:tmpl w:val="73A61BD2"/>
@@ -9644,7 +10059,7 @@
       </w:rPr>
     </w:lvl>
   </w:abstractNum>
-  <w:abstractNum w:abstractNumId="20" w15:restartNumberingAfterBreak="0">
+  <w:abstractNum w:abstractNumId="21" w15:restartNumberingAfterBreak="0">
     <w:nsid w:val="524144EB"/>
     <w:multiLevelType w:val="multilevel"/>
     <w:tmpl w:val="58123A36"/>
@@ -9793,7 +10208,7 @@
       </w:rPr>
     </w:lvl>
   </w:abstractNum>
-  <w:abstractNum w:abstractNumId="21" w15:restartNumberingAfterBreak="0">
+  <w:abstractNum w:abstractNumId="22" w15:restartNumberingAfterBreak="0">
     <w:nsid w:val="53551B6F"/>
     <w:multiLevelType w:val="multilevel"/>
     <w:tmpl w:val="6D3AB016"/>
@@ -9906,7 +10321,156 @@
       </w:pPr>
     </w:lvl>
   </w:abstractNum>
-  <w:abstractNum w:abstractNumId="22" w15:restartNumberingAfterBreak="0">
+  <w:abstractNum w:abstractNumId="23" w15:restartNumberingAfterBreak="0">
+    <w:nsid w:val="543C52ED"/>
+    <w:multiLevelType w:val="multilevel"/>
+    <w:tmpl w:val="4502F20A"/>
+    <w:lvl w:ilvl="0">
+      <w:start w:val="1"/>
+      <w:numFmt w:val="bullet"/>
+      <w:lvlText w:val=""/>
+      <w:lvlJc w:val="left"/>
+      <w:pPr>
+        <w:tabs>
+          <w:tab w:val="num" w:pos="720"/>
+        </w:tabs>
+        <w:ind w:left="720" w:hanging="360"/>
+      </w:pPr>
+      <w:rPr>
+        <w:rFonts w:ascii="Symbol" w:hAnsi="Symbol" w:hint="default"/>
+        <w:sz w:val="20"/>
+      </w:rPr>
+    </w:lvl>
+    <w:lvl w:ilvl="1" w:tentative="1">
+      <w:start w:val="1"/>
+      <w:numFmt w:val="bullet"/>
+      <w:lvlText w:val="o"/>
+      <w:lvlJc w:val="left"/>
+      <w:pPr>
+        <w:tabs>
+          <w:tab w:val="num" w:pos="1440"/>
+        </w:tabs>
+        <w:ind w:left="1440" w:hanging="360"/>
+      </w:pPr>
+      <w:rPr>
+        <w:rFonts w:ascii="Courier New" w:hAnsi="Courier New" w:hint="default"/>
+        <w:sz w:val="20"/>
+      </w:rPr>
+    </w:lvl>
+    <w:lvl w:ilvl="2" w:tentative="1">
+      <w:start w:val="1"/>
+      <w:numFmt w:val="bullet"/>
+      <w:lvlText w:val=""/>
+      <w:lvlJc w:val="left"/>
+      <w:pPr>
+        <w:tabs>
+          <w:tab w:val="num" w:pos="2160"/>
+        </w:tabs>
+        <w:ind w:left="2160" w:hanging="360"/>
+      </w:pPr>
+      <w:rPr>
+        <w:rFonts w:ascii="Wingdings" w:hAnsi="Wingdings" w:hint="default"/>
+        <w:sz w:val="20"/>
+      </w:rPr>
+    </w:lvl>
+    <w:lvl w:ilvl="3" w:tentative="1">
+      <w:start w:val="1"/>
+      <w:numFmt w:val="bullet"/>
+      <w:lvlText w:val=""/>
+      <w:lvlJc w:val="left"/>
+      <w:pPr>
+        <w:tabs>
+          <w:tab w:val="num" w:pos="2880"/>
+        </w:tabs>
+        <w:ind w:left="2880" w:hanging="360"/>
+      </w:pPr>
+      <w:rPr>
+        <w:rFonts w:ascii="Wingdings" w:hAnsi="Wingdings" w:hint="default"/>
+        <w:sz w:val="20"/>
+      </w:rPr>
+    </w:lvl>
+    <w:lvl w:ilvl="4" w:tentative="1">
+      <w:start w:val="1"/>
+      <w:numFmt w:val="bullet"/>
+      <w:lvlText w:val=""/>
+      <w:lvlJc w:val="left"/>
+      <w:pPr>
+        <w:tabs>
+          <w:tab w:val="num" w:pos="3600"/>
+        </w:tabs>
+        <w:ind w:left="3600" w:hanging="360"/>
+      </w:pPr>
+      <w:rPr>
+        <w:rFonts w:ascii="Wingdings" w:hAnsi="Wingdings" w:hint="default"/>
+        <w:sz w:val="20"/>
+      </w:rPr>
+    </w:lvl>
+    <w:lvl w:ilvl="5" w:tentative="1">
+      <w:start w:val="1"/>
+      <w:numFmt w:val="bullet"/>
+      <w:lvlText w:val=""/>
+      <w:lvlJc w:val="left"/>
+      <w:pPr>
+        <w:tabs>
+          <w:tab w:val="num" w:pos="4320"/>
+        </w:tabs>
+        <w:ind w:left="4320" w:hanging="360"/>
+      </w:pPr>
+      <w:rPr>
+        <w:rFonts w:ascii="Wingdings" w:hAnsi="Wingdings" w:hint="default"/>
+        <w:sz w:val="20"/>
+      </w:rPr>
+    </w:lvl>
+    <w:lvl w:ilvl="6" w:tentative="1">
+      <w:start w:val="1"/>
+      <w:numFmt w:val="bullet"/>
+      <w:lvlText w:val=""/>
+      <w:lvlJc w:val="left"/>
+      <w:pPr>
+        <w:tabs>
+          <w:tab w:val="num" w:pos="5040"/>
+        </w:tabs>
+        <w:ind w:left="5040" w:hanging="360"/>
+      </w:pPr>
+      <w:rPr>
+        <w:rFonts w:ascii="Wingdings" w:hAnsi="Wingdings" w:hint="default"/>
+        <w:sz w:val="20"/>
+      </w:rPr>
+    </w:lvl>
+    <w:lvl w:ilvl="7" w:tentative="1">
+      <w:start w:val="1"/>
+      <w:numFmt w:val="bullet"/>
+      <w:lvlText w:val=""/>
+      <w:lvlJc w:val="left"/>
+      <w:pPr>
+        <w:tabs>
+          <w:tab w:val="num" w:pos="5760"/>
+        </w:tabs>
+        <w:ind w:left="5760" w:hanging="360"/>
+      </w:pPr>
+      <w:rPr>
+        <w:rFonts w:ascii="Wingdings" w:hAnsi="Wingdings" w:hint="default"/>
+        <w:sz w:val="20"/>
+      </w:rPr>
+    </w:lvl>
+    <w:lvl w:ilvl="8" w:tentative="1">
+      <w:start w:val="1"/>
+      <w:numFmt w:val="bullet"/>
+      <w:lvlText w:val=""/>
+      <w:lvlJc w:val="left"/>
+      <w:pPr>
+        <w:tabs>
+          <w:tab w:val="num" w:pos="6480"/>
+        </w:tabs>
+        <w:ind w:left="6480" w:hanging="360"/>
+      </w:pPr>
+      <w:rPr>
+        <w:rFonts w:ascii="Wingdings" w:hAnsi="Wingdings" w:hint="default"/>
+        <w:sz w:val="20"/>
+      </w:rPr>
+    </w:lvl>
+  </w:abstractNum>
+  <w:abstractNum w:abstractNumId="24" w15:restartNumberingAfterBreak="0">
     <w:nsid w:val="5A61797B"/>
     <w:multiLevelType w:val="multilevel"/>
     <w:tmpl w:val="8C78663C"/>
@@ -10055,7 +10619,7 @@
       </w:rPr>
     </w:lvl>
   </w:abstractNum>
-  <w:abstractNum w:abstractNumId="23" w15:restartNumberingAfterBreak="0">
+  <w:abstractNum w:abstractNumId="25" w15:restartNumberingAfterBreak="0">
     <w:nsid w:val="5A967D67"/>
     <w:multiLevelType w:val="multilevel"/>
     <w:tmpl w:val="3D763F4C"/>
@@ -10204,7 +10768,7 @@
       </w:rPr>
     </w:lvl>
   </w:abstractNum>
-  <w:abstractNum w:abstractNumId="24" w15:restartNumberingAfterBreak="0">
+  <w:abstractNum w:abstractNumId="26" w15:restartNumberingAfterBreak="0">
     <w:nsid w:val="5CF61CE7"/>
     <w:multiLevelType w:val="multilevel"/>
     <w:tmpl w:val="010EEDD2"/>
@@ -10353,7 +10917,7 @@
       </w:rPr>
     </w:lvl>
   </w:abstractNum>
-  <w:abstractNum w:abstractNumId="25" w15:restartNumberingAfterBreak="0">
+  <w:abstractNum w:abstractNumId="27" w15:restartNumberingAfterBreak="0">
     <w:nsid w:val="623D13D3"/>
     <w:multiLevelType w:val="multilevel"/>
     <w:tmpl w:val="65062D52"/>
@@ -10466,7 +11030,7 @@
       </w:pPr>
     </w:lvl>
   </w:abstractNum>
-  <w:abstractNum w:abstractNumId="26" w15:restartNumberingAfterBreak="0">
+  <w:abstractNum w:abstractNumId="28" w15:restartNumberingAfterBreak="0">
     <w:nsid w:val="6D576AF1"/>
     <w:multiLevelType w:val="multilevel"/>
     <w:tmpl w:val="DF6E3C10"/>
@@ -10615,7 +11179,7 @@
       </w:rPr>
     </w:lvl>
   </w:abstractNum>
-  <w:abstractNum w:abstractNumId="27" w15:restartNumberingAfterBreak="0">
+  <w:abstractNum w:abstractNumId="29" w15:restartNumberingAfterBreak="0">
     <w:nsid w:val="70571844"/>
     <w:multiLevelType w:val="multilevel"/>
     <w:tmpl w:val="494683D2"/>
@@ -10764,7 +11328,7 @@
       </w:rPr>
     </w:lvl>
   </w:abstractNum>
-  <w:abstractNum w:abstractNumId="28" w15:restartNumberingAfterBreak="0">
+  <w:abstractNum w:abstractNumId="30" w15:restartNumberingAfterBreak="0">
     <w:nsid w:val="707A3A27"/>
     <w:multiLevelType w:val="multilevel"/>
     <w:tmpl w:val="6BF2B7FE"/>
@@ -10877,7 +11441,7 @@
       </w:pPr>
     </w:lvl>
   </w:abstractNum>
-  <w:abstractNum w:abstractNumId="29" w15:restartNumberingAfterBreak="0">
+  <w:abstractNum w:abstractNumId="31" w15:restartNumberingAfterBreak="0">
     <w:nsid w:val="71D84449"/>
     <w:multiLevelType w:val="multilevel"/>
     <w:tmpl w:val="E402B662"/>
@@ -11026,7 +11590,7 @@
       </w:rPr>
     </w:lvl>
   </w:abstractNum>
-  <w:abstractNum w:abstractNumId="30" w15:restartNumberingAfterBreak="0">
+  <w:abstractNum w:abstractNumId="32" w15:restartNumberingAfterBreak="0">
     <w:nsid w:val="75D11813"/>
     <w:multiLevelType w:val="multilevel"/>
     <w:tmpl w:val="677A3CBC"/>
@@ -11175,7 +11739,7 @@
       </w:rPr>
     </w:lvl>
   </w:abstractNum>
-  <w:abstractNum w:abstractNumId="31" w15:restartNumberingAfterBreak="0">
+  <w:abstractNum w:abstractNumId="33" w15:restartNumberingAfterBreak="0">
     <w:nsid w:val="76991669"/>
     <w:multiLevelType w:val="multilevel"/>
     <w:tmpl w:val="F54AD67E"/>
@@ -11324,7 +11888,7 @@
       </w:rPr>
     </w:lvl>
   </w:abstractNum>
-  <w:abstractNum w:abstractNumId="32" w15:restartNumberingAfterBreak="0">
+  <w:abstractNum w:abstractNumId="34" w15:restartNumberingAfterBreak="0">
     <w:nsid w:val="79AA536C"/>
     <w:multiLevelType w:val="multilevel"/>
     <w:tmpl w:val="50F8903C"/>
@@ -11473,7 +12037,7 @@
       </w:rPr>
     </w:lvl>
   </w:abstractNum>
-  <w:abstractNum w:abstractNumId="33" w15:restartNumberingAfterBreak="0">
+  <w:abstractNum w:abstractNumId="35" w15:restartNumberingAfterBreak="0">
     <w:nsid w:val="7DDB2007"/>
     <w:multiLevelType w:val="multilevel"/>
     <w:tmpl w:val="D21C15B6"/>
@@ -11623,106 +12187,112 @@
     </w:lvl>
   </w:abstractNum>
   <w:num w:numId="1">
-    <w:abstractNumId w:val="8"/>
+    <w:abstractNumId w:val="9"/>
   </w:num>
   <w:num w:numId="2">
     <w:abstractNumId w:val="2"/>
   </w:num>
   <w:num w:numId="3">
-    <w:abstractNumId w:val="25"/>
+    <w:abstractNumId w:val="27"/>
   </w:num>
   <w:num w:numId="4">
-    <w:abstractNumId w:val="31"/>
+    <w:abstractNumId w:val="33"/>
   </w:num>
   <w:num w:numId="5">
-    <w:abstractNumId w:val="13"/>
+    <w:abstractNumId w:val="14"/>
   </w:num>
   <w:num w:numId="6">
-    <w:abstractNumId w:val="33"/>
+    <w:abstractNumId w:val="35"/>
   </w:num>
   <w:num w:numId="7">
     <w:abstractNumId w:val="3"/>
   </w:num>
   <w:num w:numId="8">
+    <w:abstractNumId w:val="22"/>
+  </w:num>
+  <w:num w:numId="9">
+    <w:abstractNumId w:val="34"/>
+  </w:num>
+  <w:num w:numId="10">
+    <w:abstractNumId w:val="32"/>
+  </w:num>
+  <w:num w:numId="11">
+    <w:abstractNumId w:val="12"/>
+  </w:num>
+  <w:num w:numId="12">
+    <w:abstractNumId w:val="11"/>
+  </w:num>
+  <w:num w:numId="13">
+    <w:abstractNumId w:val="5"/>
+  </w:num>
+  <w:num w:numId="14">
     <w:abstractNumId w:val="21"/>
   </w:num>
-  <w:num w:numId="9">
-    <w:abstractNumId w:val="32"/>
+  <w:num w:numId="15">
+    <w:abstractNumId w:val="25"/>
   </w:num>
-  <w:num w:numId="10">
-    <w:abstractNumId w:val="30"/>
+  <w:num w:numId="16">
+    <w:abstractNumId w:val="24"/>
   </w:num>
-  <w:num w:numId="11">
-    <w:abstractNumId w:val="11"/>
+  <w:num w:numId="17">
+    <w:abstractNumId w:val="16"/>
   </w:num>
-  <w:num w:numId="12">
+  <w:num w:numId="18">
     <w:abstractNumId w:val="10"/>
   </w:num>
-  <w:num w:numId="13">
-    <w:abstractNumId w:val="4"/>
-  </w:num>
-  <w:num w:numId="14">
-    <w:abstractNumId w:val="20"/>
-  </w:num>
-  <w:num w:numId="15">
-    <w:abstractNumId w:val="23"/>
-  </w:num>
-  <w:num w:numId="16">
-    <w:abstractNumId w:val="22"/>
-  </w:num>
-  <w:num w:numId="17">
-    <w:abstractNumId w:val="15"/>
-  </w:num>
-  <w:num w:numId="18">
-    <w:abstractNumId w:val="9"/>
-  </w:num>
   <w:num w:numId="19">
-    <w:abstractNumId w:val="24"/>
+    <w:abstractNumId w:val="26"/>
   </w:num>
   <w:num w:numId="20">
-    <w:abstractNumId w:val="6"/>
+    <w:abstractNumId w:val="7"/>
   </w:num>
   <w:num w:numId="21">
     <w:abstractNumId w:val="1"/>
   </w:num>
   <w:num w:numId="22">
-    <w:abstractNumId w:val="5"/>
+    <w:abstractNumId w:val="6"/>
   </w:num>
   <w:num w:numId="23">
-    <w:abstractNumId w:val="27"/>
+    <w:abstractNumId w:val="29"/>
   </w:num>
   <w:num w:numId="24">
-    <w:abstractNumId w:val="17"/>
+    <w:abstractNumId w:val="18"/>
   </w:num>
   <w:num w:numId="25">
-    <w:abstractNumId w:val="26"/>
+    <w:abstractNumId w:val="28"/>
   </w:num>
   <w:num w:numId="26">
+    <w:abstractNumId w:val="20"/>
+  </w:num>
+  <w:num w:numId="27">
     <w:abstractNumId w:val="19"/>
   </w:num>
-  <w:num w:numId="27">
-    <w:abstractNumId w:val="18"/>
-  </w:num>
   <w:num w:numId="28">
-    <w:abstractNumId w:val="7"/>
+    <w:abstractNumId w:val="8"/>
   </w:num>
   <w:num w:numId="29">
-    <w:abstractNumId w:val="14"/>
+    <w:abstractNumId w:val="15"/>
   </w:num>
   <w:num w:numId="30">
     <w:abstractNumId w:val="0"/>
   </w:num>
   <w:num w:numId="31">
-    <w:abstractNumId w:val="29"/>
+    <w:abstractNumId w:val="31"/>
   </w:num>
   <w:num w:numId="32">
-    <w:abstractNumId w:val="12"/>
+    <w:abstractNumId w:val="13"/>
   </w:num>
   <w:num w:numId="33">
-    <w:abstractNumId w:val="16"/>
+    <w:abstractNumId w:val="17"/>
   </w:num>
   <w:num w:numId="34">
-    <w:abstractNumId w:val="28"/>
+    <w:abstractNumId w:val="30"/>
+  </w:num>
+  <w:num w:numId="35">
+    <w:abstractNumId w:val="23"/>
+  </w:num>
+  <w:num w:numId="36">
+    <w:abstractNumId w:val="4"/>
   </w:num>
 </w:numbering>
 </file>

</xml_diff>